<commit_message>
corrección política de tratamiento
</commit_message>
<xml_diff>
--- a/docs/POLÍTICA DE TRATAMIENTO Y PROCEDIMIENTOS DE PROTECCIÓN DE DATOS PERSONALES .docx
+++ b/docs/POLÍTICA DE TRATAMIENTO Y PROCEDIMIENTOS DE PROTECCIÓN DE DATOS PERSONALES .docx
@@ -139,7 +139,7 @@
               <w:tab w:val="right" w:leader="dot" w:pos="8828"/>
             </w:tabs>
             <w:rPr>
-              <w:rFonts w:ascii="Arial" w:eastAsiaTheme="minorEastAsia" w:hAnsi="Arial" w:cs="Arial"/>
+              <w:rFonts w:eastAsiaTheme="minorEastAsia"/>
               <w:noProof/>
               <w:sz w:val="28"/>
             </w:rPr>
@@ -147,29 +147,29 @@
           <w:r>
             <w:rPr>
               <w:rFonts w:ascii="Arial" w:hAnsi="Arial" w:cs="Arial"/>
-              <w:sz w:val="28"/>
+              <w:sz w:val="36"/>
             </w:rPr>
             <w:fldChar w:fldCharType="begin"/>
           </w:r>
           <w:r>
             <w:rPr>
               <w:rFonts w:ascii="Arial" w:hAnsi="Arial" w:cs="Arial"/>
-              <w:sz w:val="28"/>
+              <w:sz w:val="36"/>
             </w:rPr>
             <w:instrText xml:space="preserve"> TOC \o "1-3" \h \z \u </w:instrText>
           </w:r>
           <w:r>
             <w:rPr>
               <w:rFonts w:ascii="Arial" w:hAnsi="Arial" w:cs="Arial"/>
-              <w:sz w:val="28"/>
+              <w:sz w:val="36"/>
             </w:rPr>
             <w:fldChar w:fldCharType="separate"/>
           </w:r>
-          <w:hyperlink w:anchor="_Toc101375649" w:history="1">
+          <w:hyperlink w:anchor="_Toc101634421" w:history="1">
             <w:r>
               <w:rPr>
                 <w:rStyle w:val="Hipervnculo"/>
-                <w:rFonts w:ascii="Arial" w:hAnsi="Arial" w:cs="Arial"/>
+                <w:rFonts w:cstheme="majorHAnsi"/>
                 <w:noProof/>
                 <w:sz w:val="28"/>
                 <w:lang w:val="es-ES"/>
@@ -178,7 +178,7 @@
             </w:r>
             <w:r>
               <w:rPr>
-                <w:rFonts w:ascii="Arial" w:eastAsiaTheme="minorEastAsia" w:hAnsi="Arial" w:cs="Arial"/>
+                <w:rFonts w:eastAsiaTheme="minorEastAsia"/>
                 <w:noProof/>
                 <w:sz w:val="28"/>
               </w:rPr>
@@ -187,16 +187,15 @@
             <w:r>
               <w:rPr>
                 <w:rStyle w:val="Hipervnculo"/>
-                <w:rFonts w:ascii="Arial" w:hAnsi="Arial" w:cs="Arial"/>
+                <w:rFonts w:cstheme="majorHAnsi"/>
                 <w:noProof/>
                 <w:sz w:val="28"/>
                 <w:lang w:val="es-ES"/>
               </w:rPr>
-              <w:t>Alcance</w:t>
+              <w:t>Disposiciones Generales</w:t>
             </w:r>
             <w:r>
               <w:rPr>
-                <w:rFonts w:ascii="Arial" w:hAnsi="Arial" w:cs="Arial"/>
                 <w:noProof/>
                 <w:webHidden/>
                 <w:sz w:val="28"/>
@@ -205,7 +204,6 @@
             </w:r>
             <w:r>
               <w:rPr>
-                <w:rFonts w:ascii="Arial" w:hAnsi="Arial" w:cs="Arial"/>
                 <w:noProof/>
                 <w:webHidden/>
                 <w:sz w:val="28"/>
@@ -214,16 +212,14 @@
             </w:r>
             <w:r>
               <w:rPr>
-                <w:rFonts w:ascii="Arial" w:hAnsi="Arial" w:cs="Arial"/>
                 <w:noProof/>
                 <w:webHidden/>
                 <w:sz w:val="28"/>
               </w:rPr>
-              <w:instrText xml:space="preserve"> PAGEREF _Toc101375649 \h </w:instrText>
+              <w:instrText xml:space="preserve"> PAGEREF _Toc101634421 \h </w:instrText>
             </w:r>
             <w:r>
               <w:rPr>
-                <w:rFonts w:ascii="Arial" w:hAnsi="Arial" w:cs="Arial"/>
                 <w:noProof/>
                 <w:webHidden/>
                 <w:sz w:val="28"/>
@@ -231,7 +227,6 @@
             </w:r>
             <w:r>
               <w:rPr>
-                <w:rFonts w:ascii="Arial" w:hAnsi="Arial" w:cs="Arial"/>
                 <w:noProof/>
                 <w:webHidden/>
                 <w:sz w:val="28"/>
@@ -240,16 +235,14 @@
             </w:r>
             <w:r>
               <w:rPr>
-                <w:rFonts w:ascii="Arial" w:hAnsi="Arial" w:cs="Arial"/>
                 <w:noProof/>
                 <w:webHidden/>
                 <w:sz w:val="28"/>
               </w:rPr>
-              <w:t>4</w:t>
+              <w:t>3</w:t>
             </w:r>
             <w:r>
               <w:rPr>
-                <w:rFonts w:ascii="Arial" w:hAnsi="Arial" w:cs="Arial"/>
                 <w:noProof/>
                 <w:webHidden/>
                 <w:sz w:val="28"/>
@@ -266,16 +259,16 @@
               <w:tab w:val="right" w:leader="dot" w:pos="8828"/>
             </w:tabs>
             <w:rPr>
-              <w:rFonts w:ascii="Arial" w:eastAsiaTheme="minorEastAsia" w:hAnsi="Arial" w:cs="Arial"/>
+              <w:rFonts w:eastAsiaTheme="minorEastAsia"/>
               <w:noProof/>
               <w:sz w:val="28"/>
             </w:rPr>
           </w:pPr>
-          <w:hyperlink w:anchor="_Toc101375650" w:history="1">
+          <w:hyperlink w:anchor="_Toc101634422" w:history="1">
             <w:r>
               <w:rPr>
                 <w:rStyle w:val="Hipervnculo"/>
-                <w:rFonts w:ascii="Arial" w:hAnsi="Arial" w:cs="Arial"/>
+                <w:rFonts w:cstheme="majorHAnsi"/>
                 <w:noProof/>
                 <w:sz w:val="28"/>
                 <w:lang w:val="es-ES"/>
@@ -284,7 +277,7 @@
             </w:r>
             <w:r>
               <w:rPr>
-                <w:rFonts w:ascii="Arial" w:eastAsiaTheme="minorEastAsia" w:hAnsi="Arial" w:cs="Arial"/>
+                <w:rFonts w:eastAsiaTheme="minorEastAsia"/>
                 <w:noProof/>
                 <w:sz w:val="28"/>
               </w:rPr>
@@ -293,16 +286,15 @@
             <w:r>
               <w:rPr>
                 <w:rStyle w:val="Hipervnculo"/>
-                <w:rFonts w:ascii="Arial" w:hAnsi="Arial" w:cs="Arial"/>
+                <w:rFonts w:cstheme="majorHAnsi"/>
                 <w:noProof/>
                 <w:sz w:val="28"/>
                 <w:lang w:val="es-ES"/>
               </w:rPr>
-              <w:t>Glosario</w:t>
+              <w:t>Autorización</w:t>
             </w:r>
             <w:r>
               <w:rPr>
-                <w:rFonts w:ascii="Arial" w:hAnsi="Arial" w:cs="Arial"/>
                 <w:noProof/>
                 <w:webHidden/>
                 <w:sz w:val="28"/>
@@ -311,7 +303,6 @@
             </w:r>
             <w:r>
               <w:rPr>
-                <w:rFonts w:ascii="Arial" w:hAnsi="Arial" w:cs="Arial"/>
                 <w:noProof/>
                 <w:webHidden/>
                 <w:sz w:val="28"/>
@@ -320,16 +311,14 @@
             </w:r>
             <w:r>
               <w:rPr>
-                <w:rFonts w:ascii="Arial" w:hAnsi="Arial" w:cs="Arial"/>
                 <w:noProof/>
                 <w:webHidden/>
                 <w:sz w:val="28"/>
               </w:rPr>
-              <w:instrText xml:space="preserve"> PAGEREF _Toc101375650 \h </w:instrText>
+              <w:instrText xml:space="preserve"> PAGEREF _Toc101634422 \h </w:instrText>
             </w:r>
             <w:r>
               <w:rPr>
-                <w:rFonts w:ascii="Arial" w:hAnsi="Arial" w:cs="Arial"/>
                 <w:noProof/>
                 <w:webHidden/>
                 <w:sz w:val="28"/>
@@ -337,7 +326,6 @@
             </w:r>
             <w:r>
               <w:rPr>
-                <w:rFonts w:ascii="Arial" w:hAnsi="Arial" w:cs="Arial"/>
                 <w:noProof/>
                 <w:webHidden/>
                 <w:sz w:val="28"/>
@@ -346,16 +334,14 @@
             </w:r>
             <w:r>
               <w:rPr>
-                <w:rFonts w:ascii="Arial" w:hAnsi="Arial" w:cs="Arial"/>
                 <w:noProof/>
                 <w:webHidden/>
                 <w:sz w:val="28"/>
               </w:rPr>
-              <w:t>4</w:t>
+              <w:t>5</w:t>
             </w:r>
             <w:r>
               <w:rPr>
-                <w:rFonts w:ascii="Arial" w:hAnsi="Arial" w:cs="Arial"/>
                 <w:noProof/>
                 <w:webHidden/>
                 <w:sz w:val="28"/>
@@ -372,16 +358,16 @@
               <w:tab w:val="right" w:leader="dot" w:pos="8828"/>
             </w:tabs>
             <w:rPr>
-              <w:rFonts w:ascii="Arial" w:eastAsiaTheme="minorEastAsia" w:hAnsi="Arial" w:cs="Arial"/>
+              <w:rFonts w:eastAsiaTheme="minorEastAsia"/>
               <w:noProof/>
               <w:sz w:val="28"/>
             </w:rPr>
           </w:pPr>
-          <w:hyperlink w:anchor="_Toc101375651" w:history="1">
+          <w:hyperlink w:anchor="_Toc101634423" w:history="1">
             <w:r>
               <w:rPr>
                 <w:rStyle w:val="Hipervnculo"/>
-                <w:rFonts w:ascii="Arial" w:hAnsi="Arial" w:cs="Arial"/>
+                <w:rFonts w:cstheme="majorHAnsi"/>
                 <w:noProof/>
                 <w:sz w:val="28"/>
                 <w:lang w:val="es-ES"/>
@@ -390,7 +376,7 @@
             </w:r>
             <w:r>
               <w:rPr>
-                <w:rFonts w:ascii="Arial" w:eastAsiaTheme="minorEastAsia" w:hAnsi="Arial" w:cs="Arial"/>
+                <w:rFonts w:eastAsiaTheme="minorEastAsia"/>
                 <w:noProof/>
                 <w:sz w:val="28"/>
               </w:rPr>
@@ -399,16 +385,15 @@
             <w:r>
               <w:rPr>
                 <w:rStyle w:val="Hipervnculo"/>
-                <w:rFonts w:ascii="Arial" w:hAnsi="Arial" w:cs="Arial"/>
+                <w:rFonts w:cstheme="majorHAnsi"/>
                 <w:noProof/>
                 <w:sz w:val="28"/>
                 <w:lang w:val="es-ES"/>
               </w:rPr>
-              <w:t>Objetivos</w:t>
+              <w:t>Derechos y deberes</w:t>
             </w:r>
             <w:r>
               <w:rPr>
-                <w:rFonts w:ascii="Arial" w:hAnsi="Arial" w:cs="Arial"/>
                 <w:noProof/>
                 <w:webHidden/>
                 <w:sz w:val="28"/>
@@ -417,7 +402,6 @@
             </w:r>
             <w:r>
               <w:rPr>
-                <w:rFonts w:ascii="Arial" w:hAnsi="Arial" w:cs="Arial"/>
                 <w:noProof/>
                 <w:webHidden/>
                 <w:sz w:val="28"/>
@@ -426,16 +410,14 @@
             </w:r>
             <w:r>
               <w:rPr>
-                <w:rFonts w:ascii="Arial" w:hAnsi="Arial" w:cs="Arial"/>
                 <w:noProof/>
                 <w:webHidden/>
                 <w:sz w:val="28"/>
               </w:rPr>
-              <w:instrText xml:space="preserve"> PAGEREF _Toc101375651 \h </w:instrText>
+              <w:instrText xml:space="preserve"> PAGEREF _Toc101634423 \h </w:instrText>
             </w:r>
             <w:r>
               <w:rPr>
-                <w:rFonts w:ascii="Arial" w:hAnsi="Arial" w:cs="Arial"/>
                 <w:noProof/>
                 <w:webHidden/>
                 <w:sz w:val="28"/>
@@ -443,7 +425,6 @@
             </w:r>
             <w:r>
               <w:rPr>
-                <w:rFonts w:ascii="Arial" w:hAnsi="Arial" w:cs="Arial"/>
                 <w:noProof/>
                 <w:webHidden/>
                 <w:sz w:val="28"/>
@@ -452,16 +433,14 @@
             </w:r>
             <w:r>
               <w:rPr>
-                <w:rFonts w:ascii="Arial" w:hAnsi="Arial" w:cs="Arial"/>
                 <w:noProof/>
                 <w:webHidden/>
                 <w:sz w:val="28"/>
               </w:rPr>
-              <w:t>5</w:t>
+              <w:t>6</w:t>
             </w:r>
             <w:r>
               <w:rPr>
-                <w:rFonts w:ascii="Arial" w:hAnsi="Arial" w:cs="Arial"/>
                 <w:noProof/>
                 <w:webHidden/>
                 <w:sz w:val="28"/>
@@ -478,16 +457,16 @@
               <w:tab w:val="right" w:leader="dot" w:pos="8828"/>
             </w:tabs>
             <w:rPr>
-              <w:rFonts w:ascii="Arial" w:eastAsiaTheme="minorEastAsia" w:hAnsi="Arial" w:cs="Arial"/>
+              <w:rFonts w:eastAsiaTheme="minorEastAsia"/>
               <w:noProof/>
               <w:sz w:val="28"/>
             </w:rPr>
           </w:pPr>
-          <w:hyperlink w:anchor="_Toc101375652" w:history="1">
+          <w:hyperlink w:anchor="_Toc101634424" w:history="1">
             <w:r>
               <w:rPr>
                 <w:rStyle w:val="Hipervnculo"/>
-                <w:rFonts w:ascii="Arial" w:hAnsi="Arial" w:cs="Arial"/>
+                <w:rFonts w:cstheme="majorHAnsi"/>
                 <w:noProof/>
                 <w:sz w:val="28"/>
                 <w:lang w:val="es-ES"/>
@@ -496,7 +475,7 @@
             </w:r>
             <w:r>
               <w:rPr>
-                <w:rFonts w:ascii="Arial" w:eastAsiaTheme="minorEastAsia" w:hAnsi="Arial" w:cs="Arial"/>
+                <w:rFonts w:eastAsiaTheme="minorEastAsia"/>
                 <w:noProof/>
                 <w:sz w:val="28"/>
               </w:rPr>
@@ -505,16 +484,15 @@
             <w:r>
               <w:rPr>
                 <w:rStyle w:val="Hipervnculo"/>
-                <w:rFonts w:ascii="Arial" w:hAnsi="Arial" w:cs="Arial"/>
+                <w:rFonts w:cstheme="majorHAnsi"/>
                 <w:noProof/>
                 <w:sz w:val="28"/>
                 <w:lang w:val="es-ES"/>
               </w:rPr>
-              <w:t>Protocolo de copias de seguridad</w:t>
+              <w:t>Procedimientos para el Ejercicio de los Derechos</w:t>
             </w:r>
             <w:r>
               <w:rPr>
-                <w:rFonts w:ascii="Arial" w:hAnsi="Arial" w:cs="Arial"/>
                 <w:noProof/>
                 <w:webHidden/>
                 <w:sz w:val="28"/>
@@ -523,7 +501,6 @@
             </w:r>
             <w:r>
               <w:rPr>
-                <w:rFonts w:ascii="Arial" w:hAnsi="Arial" w:cs="Arial"/>
                 <w:noProof/>
                 <w:webHidden/>
                 <w:sz w:val="28"/>
@@ -532,16 +509,14 @@
             </w:r>
             <w:r>
               <w:rPr>
-                <w:rFonts w:ascii="Arial" w:hAnsi="Arial" w:cs="Arial"/>
                 <w:noProof/>
                 <w:webHidden/>
                 <w:sz w:val="28"/>
               </w:rPr>
-              <w:instrText xml:space="preserve"> PAGEREF _Toc101375652 \h </w:instrText>
+              <w:instrText xml:space="preserve"> PAGEREF _Toc101634424 \h </w:instrText>
             </w:r>
             <w:r>
               <w:rPr>
-                <w:rFonts w:ascii="Arial" w:hAnsi="Arial" w:cs="Arial"/>
                 <w:noProof/>
                 <w:webHidden/>
                 <w:sz w:val="28"/>
@@ -549,7 +524,6 @@
             </w:r>
             <w:r>
               <w:rPr>
-                <w:rFonts w:ascii="Arial" w:hAnsi="Arial" w:cs="Arial"/>
                 <w:noProof/>
                 <w:webHidden/>
                 <w:sz w:val="28"/>
@@ -558,16 +532,14 @@
             </w:r>
             <w:r>
               <w:rPr>
-                <w:rFonts w:ascii="Arial" w:hAnsi="Arial" w:cs="Arial"/>
                 <w:noProof/>
                 <w:webHidden/>
                 <w:sz w:val="28"/>
               </w:rPr>
-              <w:t>5</w:t>
+              <w:t>10</w:t>
             </w:r>
             <w:r>
               <w:rPr>
-                <w:rFonts w:ascii="Arial" w:hAnsi="Arial" w:cs="Arial"/>
                 <w:noProof/>
                 <w:webHidden/>
                 <w:sz w:val="28"/>
@@ -584,16 +556,16 @@
               <w:tab w:val="right" w:leader="dot" w:pos="8828"/>
             </w:tabs>
             <w:rPr>
-              <w:rFonts w:ascii="Arial" w:eastAsiaTheme="minorEastAsia" w:hAnsi="Arial" w:cs="Arial"/>
+              <w:rFonts w:eastAsiaTheme="minorEastAsia"/>
               <w:noProof/>
               <w:sz w:val="28"/>
             </w:rPr>
           </w:pPr>
-          <w:hyperlink w:anchor="_Toc101375653" w:history="1">
+          <w:hyperlink w:anchor="_Toc101634425" w:history="1">
             <w:r>
               <w:rPr>
                 <w:rStyle w:val="Hipervnculo"/>
-                <w:rFonts w:ascii="Arial" w:hAnsi="Arial" w:cs="Arial"/>
+                <w:rFonts w:cstheme="majorHAnsi"/>
                 <w:noProof/>
                 <w:sz w:val="28"/>
                 <w:lang w:val="es-ES"/>
@@ -602,7 +574,7 @@
             </w:r>
             <w:r>
               <w:rPr>
-                <w:rFonts w:ascii="Arial" w:eastAsiaTheme="minorEastAsia" w:hAnsi="Arial" w:cs="Arial"/>
+                <w:rFonts w:eastAsiaTheme="minorEastAsia"/>
                 <w:noProof/>
                 <w:sz w:val="28"/>
               </w:rPr>
@@ -611,16 +583,15 @@
             <w:r>
               <w:rPr>
                 <w:rStyle w:val="Hipervnculo"/>
-                <w:rFonts w:ascii="Arial" w:hAnsi="Arial" w:cs="Arial"/>
+                <w:rFonts w:cstheme="majorHAnsi"/>
                 <w:noProof/>
                 <w:sz w:val="28"/>
                 <w:lang w:val="es-ES"/>
               </w:rPr>
-              <w:t>Responsables</w:t>
+              <w:t>Política y Fin Del Tratamiento</w:t>
             </w:r>
             <w:r>
               <w:rPr>
-                <w:rFonts w:ascii="Arial" w:hAnsi="Arial" w:cs="Arial"/>
                 <w:noProof/>
                 <w:webHidden/>
                 <w:sz w:val="28"/>
@@ -629,7 +600,6 @@
             </w:r>
             <w:r>
               <w:rPr>
-                <w:rFonts w:ascii="Arial" w:hAnsi="Arial" w:cs="Arial"/>
                 <w:noProof/>
                 <w:webHidden/>
                 <w:sz w:val="28"/>
@@ -638,16 +608,14 @@
             </w:r>
             <w:r>
               <w:rPr>
-                <w:rFonts w:ascii="Arial" w:hAnsi="Arial" w:cs="Arial"/>
                 <w:noProof/>
                 <w:webHidden/>
                 <w:sz w:val="28"/>
               </w:rPr>
-              <w:instrText xml:space="preserve"> PAGEREF _Toc101375653 \h </w:instrText>
+              <w:instrText xml:space="preserve"> PAGEREF _Toc101634425 \h </w:instrText>
             </w:r>
             <w:r>
               <w:rPr>
-                <w:rFonts w:ascii="Arial" w:hAnsi="Arial" w:cs="Arial"/>
                 <w:noProof/>
                 <w:webHidden/>
                 <w:sz w:val="28"/>
@@ -655,7 +623,6 @@
             </w:r>
             <w:r>
               <w:rPr>
-                <w:rFonts w:ascii="Arial" w:hAnsi="Arial" w:cs="Arial"/>
                 <w:noProof/>
                 <w:webHidden/>
                 <w:sz w:val="28"/>
@@ -664,16 +631,14 @@
             </w:r>
             <w:r>
               <w:rPr>
-                <w:rFonts w:ascii="Arial" w:hAnsi="Arial" w:cs="Arial"/>
                 <w:noProof/>
                 <w:webHidden/>
                 <w:sz w:val="28"/>
               </w:rPr>
-              <w:t>6</w:t>
+              <w:t>12</w:t>
             </w:r>
             <w:r>
               <w:rPr>
-                <w:rFonts w:ascii="Arial" w:hAnsi="Arial" w:cs="Arial"/>
                 <w:noProof/>
                 <w:webHidden/>
                 <w:sz w:val="28"/>
@@ -690,16 +655,16 @@
               <w:tab w:val="right" w:leader="dot" w:pos="8828"/>
             </w:tabs>
             <w:rPr>
-              <w:rFonts w:ascii="Arial" w:eastAsiaTheme="minorEastAsia" w:hAnsi="Arial" w:cs="Arial"/>
+              <w:rFonts w:eastAsiaTheme="minorEastAsia"/>
               <w:noProof/>
               <w:sz w:val="28"/>
             </w:rPr>
           </w:pPr>
-          <w:hyperlink w:anchor="_Toc101375654" w:history="1">
+          <w:hyperlink w:anchor="_Toc101634426" w:history="1">
             <w:r>
               <w:rPr>
                 <w:rStyle w:val="Hipervnculo"/>
-                <w:rFonts w:ascii="Arial" w:hAnsi="Arial" w:cs="Arial"/>
+                <w:rFonts w:cstheme="majorHAnsi"/>
                 <w:noProof/>
                 <w:sz w:val="28"/>
                 <w:lang w:val="es-ES"/>
@@ -708,7 +673,7 @@
             </w:r>
             <w:r>
               <w:rPr>
-                <w:rFonts w:ascii="Arial" w:eastAsiaTheme="minorEastAsia" w:hAnsi="Arial" w:cs="Arial"/>
+                <w:rFonts w:eastAsiaTheme="minorEastAsia"/>
                 <w:noProof/>
                 <w:sz w:val="28"/>
               </w:rPr>
@@ -717,16 +682,15 @@
             <w:r>
               <w:rPr>
                 <w:rStyle w:val="Hipervnculo"/>
-                <w:rFonts w:ascii="Arial" w:hAnsi="Arial" w:cs="Arial"/>
+                <w:rFonts w:cstheme="majorHAnsi"/>
                 <w:noProof/>
                 <w:sz w:val="28"/>
                 <w:lang w:val="es-ES"/>
               </w:rPr>
-              <w:t>Estructura de la tabla para llevar seguimientos de las copiad de seguridad</w:t>
+              <w:t>Seguridad de la Información</w:t>
             </w:r>
             <w:r>
               <w:rPr>
-                <w:rFonts w:ascii="Arial" w:hAnsi="Arial" w:cs="Arial"/>
                 <w:noProof/>
                 <w:webHidden/>
                 <w:sz w:val="28"/>
@@ -735,7 +699,6 @@
             </w:r>
             <w:r>
               <w:rPr>
-                <w:rFonts w:ascii="Arial" w:hAnsi="Arial" w:cs="Arial"/>
                 <w:noProof/>
                 <w:webHidden/>
                 <w:sz w:val="28"/>
@@ -744,16 +707,14 @@
             </w:r>
             <w:r>
               <w:rPr>
-                <w:rFonts w:ascii="Arial" w:hAnsi="Arial" w:cs="Arial"/>
                 <w:noProof/>
                 <w:webHidden/>
                 <w:sz w:val="28"/>
               </w:rPr>
-              <w:instrText xml:space="preserve"> PAGEREF _Toc101375654 \h </w:instrText>
+              <w:instrText xml:space="preserve"> PAGEREF _Toc101634426 \h </w:instrText>
             </w:r>
             <w:r>
               <w:rPr>
-                <w:rFonts w:ascii="Arial" w:hAnsi="Arial" w:cs="Arial"/>
                 <w:noProof/>
                 <w:webHidden/>
                 <w:sz w:val="28"/>
@@ -761,7 +722,6 @@
             </w:r>
             <w:r>
               <w:rPr>
-                <w:rFonts w:ascii="Arial" w:hAnsi="Arial" w:cs="Arial"/>
                 <w:noProof/>
                 <w:webHidden/>
                 <w:sz w:val="28"/>
@@ -770,16 +730,14 @@
             </w:r>
             <w:r>
               <w:rPr>
-                <w:rFonts w:ascii="Arial" w:hAnsi="Arial" w:cs="Arial"/>
                 <w:noProof/>
                 <w:webHidden/>
                 <w:sz w:val="28"/>
               </w:rPr>
-              <w:t>6</w:t>
+              <w:t>15</w:t>
             </w:r>
             <w:r>
               <w:rPr>
-                <w:rFonts w:ascii="Arial" w:hAnsi="Arial" w:cs="Arial"/>
                 <w:noProof/>
                 <w:webHidden/>
                 <w:sz w:val="28"/>
@@ -796,24 +754,25 @@
               <w:tab w:val="right" w:leader="dot" w:pos="8828"/>
             </w:tabs>
             <w:rPr>
-              <w:rFonts w:ascii="Arial" w:eastAsiaTheme="minorEastAsia" w:hAnsi="Arial" w:cs="Arial"/>
+              <w:rFonts w:eastAsiaTheme="minorEastAsia"/>
               <w:noProof/>
               <w:sz w:val="28"/>
             </w:rPr>
           </w:pPr>
-          <w:hyperlink w:anchor="_Toc101375655" w:history="1">
+          <w:hyperlink w:anchor="_Toc101634427" w:history="1">
             <w:r>
               <w:rPr>
                 <w:rStyle w:val="Hipervnculo"/>
-                <w:rFonts w:ascii="Arial" w:hAnsi="Arial" w:cs="Arial"/>
+                <w:rFonts w:cstheme="majorHAnsi"/>
                 <w:noProof/>
                 <w:sz w:val="28"/>
+                <w:lang w:val="es-ES"/>
               </w:rPr>
               <w:t>7</w:t>
             </w:r>
             <w:r>
               <w:rPr>
-                <w:rFonts w:ascii="Arial" w:eastAsiaTheme="minorEastAsia" w:hAnsi="Arial" w:cs="Arial"/>
+                <w:rFonts w:eastAsiaTheme="minorEastAsia"/>
                 <w:noProof/>
                 <w:sz w:val="28"/>
               </w:rPr>
@@ -822,16 +781,35 @@
             <w:r>
               <w:rPr>
                 <w:rStyle w:val="Hipervnculo"/>
-                <w:rFonts w:ascii="Arial" w:hAnsi="Arial" w:cs="Arial"/>
+                <w:rFonts w:cstheme="majorHAnsi"/>
                 <w:noProof/>
                 <w:sz w:val="28"/>
                 <w:lang w:val="es-ES"/>
               </w:rPr>
-              <w:t>Referencias</w:t>
+              <w:t>Disposic</w:t>
             </w:r>
             <w:r>
               <w:rPr>
-                <w:rFonts w:ascii="Arial" w:hAnsi="Arial" w:cs="Arial"/>
+                <w:rStyle w:val="Hipervnculo"/>
+                <w:rFonts w:cstheme="majorHAnsi"/>
+                <w:noProof/>
+                <w:sz w:val="28"/>
+                <w:lang w:val="es-ES"/>
+              </w:rPr>
+              <w:t>i</w:t>
+            </w:r>
+            <w:r>
+              <w:rPr>
+                <w:rStyle w:val="Hipervnculo"/>
+                <w:rFonts w:cstheme="majorHAnsi"/>
+                <w:noProof/>
+                <w:sz w:val="28"/>
+                <w:lang w:val="es-ES"/>
+              </w:rPr>
+              <w:t>ones Finales</w:t>
+            </w:r>
+            <w:r>
+              <w:rPr>
                 <w:noProof/>
                 <w:webHidden/>
                 <w:sz w:val="28"/>
@@ -840,7 +818,6 @@
             </w:r>
             <w:r>
               <w:rPr>
-                <w:rFonts w:ascii="Arial" w:hAnsi="Arial" w:cs="Arial"/>
                 <w:noProof/>
                 <w:webHidden/>
                 <w:sz w:val="28"/>
@@ -849,16 +826,14 @@
             </w:r>
             <w:r>
               <w:rPr>
-                <w:rFonts w:ascii="Arial" w:hAnsi="Arial" w:cs="Arial"/>
                 <w:noProof/>
                 <w:webHidden/>
                 <w:sz w:val="28"/>
               </w:rPr>
-              <w:instrText xml:space="preserve"> PAGEREF _Toc101375655 \h </w:instrText>
+              <w:instrText xml:space="preserve"> PAGEREF _Toc101634427 \h </w:instrText>
             </w:r>
             <w:r>
               <w:rPr>
-                <w:rFonts w:ascii="Arial" w:hAnsi="Arial" w:cs="Arial"/>
                 <w:noProof/>
                 <w:webHidden/>
                 <w:sz w:val="28"/>
@@ -866,7 +841,6 @@
             </w:r>
             <w:r>
               <w:rPr>
-                <w:rFonts w:ascii="Arial" w:hAnsi="Arial" w:cs="Arial"/>
                 <w:noProof/>
                 <w:webHidden/>
                 <w:sz w:val="28"/>
@@ -875,16 +849,14 @@
             </w:r>
             <w:r>
               <w:rPr>
-                <w:rFonts w:ascii="Arial" w:hAnsi="Arial" w:cs="Arial"/>
                 <w:noProof/>
                 <w:webHidden/>
                 <w:sz w:val="28"/>
               </w:rPr>
-              <w:t>7</w:t>
+              <w:t>16</w:t>
             </w:r>
             <w:r>
               <w:rPr>
-                <w:rFonts w:ascii="Arial" w:hAnsi="Arial" w:cs="Arial"/>
                 <w:noProof/>
                 <w:webHidden/>
                 <w:sz w:val="28"/>
@@ -898,7 +870,7 @@
             <w:rPr>
               <w:rFonts w:ascii="Arial" w:hAnsi="Arial" w:cs="Arial"/>
               <w:bCs/>
-              <w:sz w:val="28"/>
+              <w:sz w:val="36"/>
               <w:lang w:val="es-ES"/>
             </w:rPr>
             <w:fldChar w:fldCharType="end"/>
@@ -938,6 +910,7 @@
           <w:lang w:val="es-ES"/>
         </w:rPr>
       </w:pPr>
+      <w:bookmarkStart w:id="0" w:name="_Toc101634421"/>
       <w:r>
         <w:rPr>
           <w:rFonts w:cstheme="majorHAnsi"/>
@@ -950,6 +923,7 @@
         <w:lastRenderedPageBreak/>
         <w:t>Disposiciones Generales</w:t>
       </w:r>
+      <w:bookmarkEnd w:id="0"/>
     </w:p>
     <w:p>
       <w:pPr>
@@ -964,14 +938,7 @@
           <w:rFonts w:asciiTheme="majorHAnsi" w:hAnsiTheme="majorHAnsi" w:cstheme="majorHAnsi"/>
           <w:lang w:val="es-ES"/>
         </w:rPr>
-        <w:t>ARTÍCULO 1. LEGISLACIÓN APLICABLE. Este documento fue elaborado teniendo en cuenta las disposiciones contenidas en los artículos 15 y 20 de la Constitución Política, la Ley 1581 de 2012 “Por la cual se dictan disposiciones generales para la protección de datos personales” y el Decreto 1377 de 2013 “Por el cual se reglamenta parcialmente la Ley 1581 de 2012”. A estas Políticas le serán aplicables todas las demás normas que complement</w:t>
-      </w:r>
-      <w:r>
-        <w:rPr>
-          <w:rFonts w:asciiTheme="majorHAnsi" w:hAnsiTheme="majorHAnsi" w:cstheme="majorHAnsi"/>
-          <w:lang w:val="es-ES"/>
-        </w:rPr>
-        <w:t>en o sustituyan las anteriores.</w:t>
+        <w:t>ARTÍCULO 1. LEGISLACIÓN APLICABLE. Este documento fue elaborado teniendo en cuenta las disposiciones contenidas en los artículos 15 y 20 de la Constitución Política, la Ley 1581 de 2012 “Por la cual se dictan disposiciones generales para la protección de datos personales” y el Decreto 1377 de 2013 “Por el cual se reglamenta parcialmente la Ley 1581 de 2012”. A estas Políticas le serán aplicables todas las demás normas que complementen o sustituyan las anteriores.</w:t>
       </w:r>
     </w:p>
     <w:p>
@@ -987,21 +954,7 @@
           <w:rFonts w:asciiTheme="majorHAnsi" w:hAnsiTheme="majorHAnsi" w:cstheme="majorHAnsi"/>
           <w:lang w:val="es-ES"/>
         </w:rPr>
-        <w:t xml:space="preserve">ARTÍCULO 2. AMBITO DE APLICACIÓN. Este documento se aplica al Tratamiento de los datos de carácter personal que recoja y maneje </w:t>
-      </w:r>
-      <w:r>
-        <w:rPr>
-          <w:rFonts w:asciiTheme="majorHAnsi" w:hAnsiTheme="majorHAnsi" w:cstheme="majorHAnsi"/>
-          <w:lang w:val="es-ES"/>
-        </w:rPr>
-        <w:t>UPB-MOTORS</w:t>
-      </w:r>
-      <w:r>
-        <w:rPr>
-          <w:rFonts w:asciiTheme="majorHAnsi" w:hAnsiTheme="majorHAnsi" w:cstheme="majorHAnsi"/>
-          <w:lang w:val="es-ES"/>
-        </w:rPr>
-        <w:t xml:space="preserve">, domiciliada en la </w:t>
+        <w:t xml:space="preserve">ARTÍCULO 2. AMBITO DE APLICACIÓN. Este documento se aplica al Tratamiento de los datos de carácter personal que recoja y maneje UPB-MOTORS, domiciliada en la </w:t>
       </w:r>
       <w:proofErr w:type="spellStart"/>
       <w:r>
@@ -1033,21 +986,7 @@
           <w:rFonts w:asciiTheme="majorHAnsi" w:hAnsiTheme="majorHAnsi" w:cstheme="majorHAnsi"/>
           <w:lang w:val="es-ES"/>
         </w:rPr>
-        <w:t xml:space="preserve">. con el correo electrónico: </w:t>
-      </w:r>
-      <w:r>
-        <w:rPr>
-          <w:rFonts w:asciiTheme="majorHAnsi" w:hAnsiTheme="majorHAnsi" w:cstheme="majorHAnsi"/>
-          <w:lang w:val="es-ES"/>
-        </w:rPr>
-        <w:t>clientes@matriz.autoupb.com</w:t>
-      </w:r>
-      <w:r>
-        <w:rPr>
-          <w:rFonts w:asciiTheme="majorHAnsi" w:hAnsiTheme="majorHAnsi" w:cstheme="majorHAnsi"/>
-          <w:lang w:val="es-ES"/>
-        </w:rPr>
-        <w:t xml:space="preserve"> y teléfonos: </w:t>
+        <w:t xml:space="preserve">. con el correo electrónico: clientes@matriz.autoupb.com y teléfonos: </w:t>
       </w:r>
       <w:proofErr w:type="spellStart"/>
       <w:r>
@@ -1095,14 +1034,7 @@
           <w:rFonts w:asciiTheme="majorHAnsi" w:hAnsiTheme="majorHAnsi" w:cstheme="majorHAnsi"/>
           <w:lang w:val="es-ES"/>
         </w:rPr>
-        <w:t xml:space="preserve"> </w:t>
-      </w:r>
-      <w:r>
-        <w:rPr>
-          <w:rFonts w:asciiTheme="majorHAnsi" w:hAnsiTheme="majorHAnsi" w:cstheme="majorHAnsi"/>
-          <w:lang w:val="es-ES"/>
-        </w:rPr>
-        <w:t>en el resto del país.</w:t>
+        <w:t xml:space="preserve"> en el resto del país.</w:t>
       </w:r>
     </w:p>
     <w:p>
@@ -1118,14 +1050,7 @@
           <w:rFonts w:asciiTheme="majorHAnsi" w:hAnsiTheme="majorHAnsi" w:cstheme="majorHAnsi"/>
           <w:lang w:val="es-ES"/>
         </w:rPr>
-        <w:t>ARTÍCULO 3. BASES DE DATOS. Las políticas y procedimientos contenidos en el presente documento aplican a las Bases de Datos que maneja UPB-MOTORS, las cuales se encuentran registradas en el Registro Nacional de Base de Datos de la Superinten</w:t>
-      </w:r>
-      <w:r>
-        <w:rPr>
-          <w:rFonts w:asciiTheme="majorHAnsi" w:hAnsiTheme="majorHAnsi" w:cstheme="majorHAnsi"/>
-          <w:lang w:val="es-ES"/>
-        </w:rPr>
-        <w:t>dencia de Industria y Comercio.</w:t>
+        <w:t>ARTÍCULO 3. BASES DE DATOS. Las políticas y procedimientos contenidos en el presente documento aplican a las Bases de Datos que maneja UPB-MOTORS, las cuales se encuentran registradas en el Registro Nacional de Base de Datos de la Superintendencia de Industria y Comercio.</w:t>
       </w:r>
     </w:p>
     <w:p>
@@ -1141,14 +1066,7 @@
           <w:rFonts w:asciiTheme="majorHAnsi" w:hAnsiTheme="majorHAnsi" w:cstheme="majorHAnsi"/>
           <w:lang w:val="es-ES"/>
         </w:rPr>
-        <w:t>ARTÍCULO 4. OBJETO. La presente política garantiza el cumplimiento de la Constitución Política de Colombia, la Ley 1581 de 2012, específicamente el literal k) del artículo 17, el cual regula los deberes que asisten a los Responsables del Tratamiento de Datos Personales, dentro de los cuales se encuentra el de adoptar un manual interno de políticas y procedimientos para garantizar el adecuado cumplimiento de la ley y en especial, para la atención de consultas y reclamos, así como lo estipulado por el artículo 13 del Decreto 1377 de 20134 que establece la obligatoriedad por parte de los Responsables del Tratamiento de desarrollar sus políticas para el Tratamiento de los Datos Personales y velar porque los Encargados del Tratamiento den c</w:t>
-      </w:r>
-      <w:r>
-        <w:rPr>
-          <w:rFonts w:asciiTheme="majorHAnsi" w:hAnsiTheme="majorHAnsi" w:cstheme="majorHAnsi"/>
-          <w:lang w:val="es-ES"/>
-        </w:rPr>
-        <w:t>abal cumplimiento a las mismas.</w:t>
+        <w:t>ARTÍCULO 4. OBJETO. La presente política garantiza el cumplimiento de la Constitución Política de Colombia, la Ley 1581 de 2012, específicamente el literal k) del artículo 17, el cual regula los deberes que asisten a los Responsables del Tratamiento de Datos Personales, dentro de los cuales se encuentra el de adoptar un manual interno de políticas y procedimientos para garantizar el adecuado cumplimiento de la ley y en especial, para la atención de consultas y reclamos, así como lo estipulado por el artículo 13 del Decreto 1377 de 20134 que establece la obligatoriedad por parte de los Responsables del Tratamiento de desarrollar sus políticas para el Tratamiento de los Datos Personales y velar porque los Encargados del Tratamiento den cabal cumplimiento a las mismas.</w:t>
       </w:r>
     </w:p>
     <w:p>
@@ -1164,21 +1082,7 @@
           <w:rFonts w:asciiTheme="majorHAnsi" w:hAnsiTheme="majorHAnsi" w:cstheme="majorHAnsi"/>
           <w:lang w:val="es-ES"/>
         </w:rPr>
-        <w:t>ARTÍCULO 5. DEFINICIONES</w:t>
-      </w:r>
-      <w:r>
-        <w:rPr>
-          <w:rFonts w:asciiTheme="majorHAnsi" w:hAnsiTheme="majorHAnsi" w:cstheme="majorHAnsi"/>
-          <w:lang w:val="es-ES"/>
-        </w:rPr>
-        <w:t>. Para efectos de la aplicación de las reglas contenidas en el presente documento y de acuerdo con lo establecido en la Ley 1266 de 2008 y en la Ley</w:t>
-      </w:r>
-      <w:r>
-        <w:rPr>
-          <w:rFonts w:asciiTheme="majorHAnsi" w:hAnsiTheme="majorHAnsi" w:cstheme="majorHAnsi"/>
-          <w:lang w:val="es-ES"/>
-        </w:rPr>
-        <w:t xml:space="preserve"> 1581 de 2012, se entiende por:</w:t>
+        <w:t>ARTÍCULO 5. DEFINICIONES. Para efectos de la aplicación de las reglas contenidas en el presente documento y de acuerdo con lo establecido en la Ley 1266 de 2008 y en la Ley 1581 de 2012, se entiende por:</w:t>
       </w:r>
     </w:p>
     <w:p>
@@ -1323,14 +1227,7 @@
           <w:rFonts w:asciiTheme="majorHAnsi" w:hAnsiTheme="majorHAnsi" w:cstheme="majorHAnsi"/>
           <w:lang w:val="es-ES"/>
         </w:rPr>
-        <w:t xml:space="preserve"> Cualquier información vinculada o que pueda asociarse a una o varias personas naturale</w:t>
-      </w:r>
-      <w:r>
-        <w:rPr>
-          <w:rFonts w:asciiTheme="majorHAnsi" w:hAnsiTheme="majorHAnsi" w:cstheme="majorHAnsi"/>
-          <w:lang w:val="es-ES"/>
-        </w:rPr>
-        <w:t>s determinadas o determinables.</w:t>
+        <w:t xml:space="preserve"> Cualquier información vinculada o que pueda asociarse a una o varias personas naturales determinadas o determinables.</w:t>
       </w:r>
     </w:p>
     <w:p>
@@ -1359,14 +1256,7 @@
           <w:rFonts w:asciiTheme="majorHAnsi" w:hAnsiTheme="majorHAnsi" w:cstheme="majorHAnsi"/>
           <w:lang w:val="es-ES"/>
         </w:rPr>
-        <w:t xml:space="preserve"> Es el dato que no sea semiprivado, privado o sensible. Son considerados datos públicos, entre otros, los datos relativos al estado civil de las personas, a su profesión u oficio y a su calidad de comerciante o de servidor público. Por su naturaleza, los datos públicos pueden estar contenidos, entre otros, en registros públicos, documentos públicos, gacetas y boletines oficiales y sentencias judiciales debidamente ejecutoriadas qu</w:t>
-      </w:r>
-      <w:r>
-        <w:rPr>
-          <w:rFonts w:asciiTheme="majorHAnsi" w:hAnsiTheme="majorHAnsi" w:cstheme="majorHAnsi"/>
-          <w:lang w:val="es-ES"/>
-        </w:rPr>
-        <w:t>e no estén sometidas a reserva.</w:t>
+        <w:t xml:space="preserve"> Es el dato que no sea semiprivado, privado o sensible. Son considerados datos públicos, entre otros, los datos relativos al estado civil de las personas, a su profesión u oficio y a su calidad de comerciante o de servidor público. Por su naturaleza, los datos públicos pueden estar contenidos, entre otros, en registros públicos, documentos públicos, gacetas y boletines oficiales y sentencias judiciales debidamente ejecutoriadas que no estén sometidas a reserva.</w:t>
       </w:r>
     </w:p>
     <w:p>
@@ -1396,14 +1286,7 @@
           <w:rFonts w:asciiTheme="majorHAnsi" w:hAnsiTheme="majorHAnsi" w:cstheme="majorHAnsi"/>
           <w:lang w:val="es-ES"/>
         </w:rPr>
-        <w:t xml:space="preserve"> Es el dato que por su naturaleza íntima o reservada sólo es</w:t>
-      </w:r>
-      <w:r>
-        <w:rPr>
-          <w:rFonts w:asciiTheme="majorHAnsi" w:hAnsiTheme="majorHAnsi" w:cstheme="majorHAnsi"/>
-          <w:lang w:val="es-ES"/>
-        </w:rPr>
-        <w:t xml:space="preserve"> relevante para el Titular.</w:t>
+        <w:t xml:space="preserve"> Es el dato que por su naturaleza íntima o reservada sólo es relevante para el Titular.</w:t>
       </w:r>
     </w:p>
     <w:p>
@@ -1432,14 +1315,7 @@
           <w:rFonts w:asciiTheme="majorHAnsi" w:hAnsiTheme="majorHAnsi" w:cstheme="majorHAnsi"/>
           <w:lang w:val="es-ES"/>
         </w:rPr>
-        <w:t xml:space="preserve"> El dato que no tiene naturaleza íntima, reservada, ni pública y cuyo conocimiento o divulgación puede interesar no sólo a su Titular sino a cierto sector o grupo de personas o a la sociedad en general, como el dato financiero y crediticio de actividad comercial o de servicios a que se refiere el Tí</w:t>
-      </w:r>
-      <w:r>
-        <w:rPr>
-          <w:rFonts w:asciiTheme="majorHAnsi" w:hAnsiTheme="majorHAnsi" w:cstheme="majorHAnsi"/>
-          <w:lang w:val="es-ES"/>
-        </w:rPr>
-        <w:t>tulo IV de la Ley 1266 de 2008.</w:t>
+        <w:t xml:space="preserve"> El dato que no tiene naturaleza íntima, reservada, ni pública y cuyo conocimiento o divulgación puede interesar no sólo a su Titular sino a cierto sector o grupo de personas o a la sociedad en general, como el dato financiero y crediticio de actividad comercial o de servicios a que se refiere el Título IV de la Ley 1266 de 2008.</w:t>
       </w:r>
     </w:p>
     <w:p>
@@ -1526,21 +1402,7 @@
           <w:rFonts w:asciiTheme="majorHAnsi" w:hAnsiTheme="majorHAnsi" w:cstheme="majorHAnsi"/>
           <w:lang w:val="es-ES"/>
         </w:rPr>
-        <w:t xml:space="preserve"> </w:t>
-      </w:r>
-      <w:r>
-        <w:rPr>
-          <w:rFonts w:asciiTheme="majorHAnsi" w:hAnsiTheme="majorHAnsi" w:cstheme="majorHAnsi"/>
-          <w:lang w:val="es-ES"/>
-        </w:rPr>
-        <w:t>UPB-MOTORS</w:t>
-      </w:r>
-      <w:r>
-        <w:rPr>
-          <w:rFonts w:asciiTheme="majorHAnsi" w:hAnsiTheme="majorHAnsi" w:cstheme="majorHAnsi"/>
-          <w:lang w:val="es-ES"/>
-        </w:rPr>
-        <w:t>, las sociedades subordinadas a ella o vinculadas, sus matriz o controlante, las sociedades subordinadas de su matriz o controlante.</w:t>
+        <w:t xml:space="preserve"> UPB-MOTORS, las sociedades subordinadas a ella o vinculadas, sus matriz o controlante, las sociedades subordinadas de su matriz o controlante.</w:t>
       </w:r>
     </w:p>
     <w:p>
@@ -1598,14 +1460,7 @@
           <w:rFonts w:asciiTheme="majorHAnsi" w:hAnsiTheme="majorHAnsi" w:cstheme="majorHAnsi"/>
           <w:lang w:val="es-ES"/>
         </w:rPr>
-        <w:t xml:space="preserve"> Persona natural cuyos Datos Persona</w:t>
-      </w:r>
-      <w:r>
-        <w:rPr>
-          <w:rFonts w:asciiTheme="majorHAnsi" w:hAnsiTheme="majorHAnsi" w:cstheme="majorHAnsi"/>
-          <w:lang w:val="es-ES"/>
-        </w:rPr>
-        <w:t>les sean objeto de Tratamiento.</w:t>
+        <w:t xml:space="preserve"> Persona natural cuyos Datos Personales sean objeto de Tratamiento.</w:t>
       </w:r>
     </w:p>
     <w:p>
@@ -1708,21 +1563,7 @@
           <w:rFonts w:asciiTheme="majorHAnsi" w:hAnsiTheme="majorHAnsi" w:cstheme="majorHAnsi"/>
           <w:lang w:val="es-ES"/>
         </w:rPr>
-        <w:t xml:space="preserve">ARTÍCULO 6. PRINCIPIOS. Los principios que se establecen a continuación, constituyen los parámetros generales que serán respetados por </w:t>
-      </w:r>
-      <w:r>
-        <w:rPr>
-          <w:rFonts w:asciiTheme="majorHAnsi" w:hAnsiTheme="majorHAnsi" w:cstheme="majorHAnsi"/>
-          <w:lang w:val="es-ES"/>
-        </w:rPr>
-        <w:t>UPB-MOTORS</w:t>
-      </w:r>
-      <w:r>
-        <w:rPr>
-          <w:rFonts w:asciiTheme="majorHAnsi" w:hAnsiTheme="majorHAnsi" w:cstheme="majorHAnsi"/>
-          <w:lang w:val="es-ES"/>
-        </w:rPr>
-        <w:t xml:space="preserve"> en los procesos de recolección, uso y tratamiento de Datos Personales.</w:t>
+        <w:t>ARTÍCULO 6. PRINCIPIOS. Los principios que se establecen a continuación, constituyen los parámetros generales que serán respetados por UPB-MOTORS en los procesos de recolección, uso y tratamiento de Datos Personales.</w:t>
       </w:r>
     </w:p>
     <w:p>
@@ -1780,21 +1621,7 @@
           <w:rFonts w:asciiTheme="majorHAnsi" w:hAnsiTheme="majorHAnsi" w:cstheme="majorHAnsi"/>
           <w:lang w:val="es-ES"/>
         </w:rPr>
-        <w:t xml:space="preserve"> El Tratamiento de los Datos Personales recogidos por </w:t>
-      </w:r>
-      <w:r>
-        <w:rPr>
-          <w:rFonts w:asciiTheme="majorHAnsi" w:hAnsiTheme="majorHAnsi" w:cstheme="majorHAnsi"/>
-          <w:lang w:val="es-ES"/>
-        </w:rPr>
-        <w:t>UPB-MOTORS</w:t>
-      </w:r>
-      <w:r>
-        <w:rPr>
-          <w:rFonts w:asciiTheme="majorHAnsi" w:hAnsiTheme="majorHAnsi" w:cstheme="majorHAnsi"/>
-          <w:lang w:val="es-ES"/>
-        </w:rPr>
-        <w:t xml:space="preserve"> debe obedecer a una finalidad legítima de la cual debe ser informada al Titular.</w:t>
+        <w:t xml:space="preserve"> El Tratamiento de los Datos Personales recogidos por UPB-MOTORS debe obedecer a una finalidad legítima de la cual debe ser informada al Titular.</w:t>
       </w:r>
     </w:p>
     <w:p>
@@ -1882,21 +1709,7 @@
           <w:rFonts w:asciiTheme="majorHAnsi" w:hAnsiTheme="majorHAnsi" w:cstheme="majorHAnsi"/>
           <w:lang w:val="es-ES"/>
         </w:rPr>
-        <w:t xml:space="preserve">: En el Tratamiento debe garantizarse el derecho del Titular a obtener de </w:t>
-      </w:r>
-      <w:r>
-        <w:rPr>
-          <w:rFonts w:asciiTheme="majorHAnsi" w:hAnsiTheme="majorHAnsi" w:cstheme="majorHAnsi"/>
-          <w:lang w:val="es-ES"/>
-        </w:rPr>
-        <w:t>UPB-MOTORS</w:t>
-      </w:r>
-      <w:r>
-        <w:rPr>
-          <w:rFonts w:asciiTheme="majorHAnsi" w:hAnsiTheme="majorHAnsi" w:cstheme="majorHAnsi"/>
-          <w:lang w:val="es-ES"/>
-        </w:rPr>
-        <w:t xml:space="preserve"> en cualquier momento y sin restricciones, información acerca de la existencia de datos que le conciernan.</w:t>
+        <w:t>: En el Tratamiento debe garantizarse el derecho del Titular a obtener de UPB-MOTORS en cualquier momento y sin restricciones, información acerca de la existencia de datos que le conciernan.</w:t>
       </w:r>
     </w:p>
     <w:p>
@@ -1954,28 +1767,7 @@
           <w:rFonts w:asciiTheme="majorHAnsi" w:hAnsiTheme="majorHAnsi" w:cstheme="majorHAnsi"/>
           <w:lang w:val="es-ES"/>
         </w:rPr>
-        <w:t xml:space="preserve"> La información sujeta a Tratamiento por parte de </w:t>
-      </w:r>
-      <w:r>
-        <w:rPr>
-          <w:rFonts w:asciiTheme="majorHAnsi" w:hAnsiTheme="majorHAnsi" w:cstheme="majorHAnsi"/>
-          <w:lang w:val="es-ES"/>
-        </w:rPr>
-        <w:t>UPB-MOTORS</w:t>
-      </w:r>
-      <w:r>
-        <w:rPr>
-          <w:rFonts w:asciiTheme="majorHAnsi" w:hAnsiTheme="majorHAnsi" w:cstheme="majorHAnsi"/>
-          <w:lang w:val="es-ES"/>
-        </w:rPr>
-        <w:t>, se deberá proteger mediante el uso de las medidas técnicas, humanas y administrativas que sean necesarias para otorgar seguridad a los registros evitando su adulteración, pérdida, consulta, uso o acc</w:t>
-      </w:r>
-      <w:r>
-        <w:rPr>
-          <w:rFonts w:asciiTheme="majorHAnsi" w:hAnsiTheme="majorHAnsi" w:cstheme="majorHAnsi"/>
-          <w:lang w:val="es-ES"/>
-        </w:rPr>
-        <w:t>eso no autorizado o fraudulento.</w:t>
+        <w:t xml:space="preserve"> La información sujeta a Tratamiento por parte de UPB-MOTORS, se deberá proteger mediante el uso de las medidas técnicas, humanas y administrativas que sean necesarias para otorgar seguridad a los registros evitando su adulteración, pérdida, consulta, uso o acceso no autorizado o fraudulento.</w:t>
       </w:r>
     </w:p>
     <w:p>
@@ -2019,6 +1811,7 @@
           <w:lang w:val="es-ES"/>
         </w:rPr>
       </w:pPr>
+      <w:bookmarkStart w:id="1" w:name="_Toc101634422"/>
       <w:r>
         <w:rPr>
           <w:rFonts w:cstheme="majorHAnsi"/>
@@ -2030,127 +1823,51 @@
         </w:rPr>
         <w:t>Autorización</w:t>
       </w:r>
-    </w:p>
-    <w:p>
-      <w:pPr>
-        <w:rPr>
-          <w:rFonts w:asciiTheme="majorHAnsi" w:hAnsiTheme="majorHAnsi" w:cstheme="majorHAnsi"/>
-          <w:lang w:val="es-ES"/>
-        </w:rPr>
-      </w:pPr>
-      <w:r>
-        <w:rPr>
-          <w:rFonts w:asciiTheme="majorHAnsi" w:hAnsiTheme="majorHAnsi" w:cstheme="majorHAnsi"/>
-          <w:lang w:val="es-ES"/>
-        </w:rPr>
-        <w:t xml:space="preserve">ARTÍCULO 7. AUTORIZACIÓN. La recolección, almacenamiento, uso, circulación y en general el Tratamiento de los Datos Personales que reposen en las Bases de Datos de </w:t>
-      </w:r>
-      <w:r>
-        <w:rPr>
-          <w:rFonts w:asciiTheme="majorHAnsi" w:hAnsiTheme="majorHAnsi" w:cstheme="majorHAnsi"/>
-          <w:lang w:val="es-ES"/>
-        </w:rPr>
-        <w:t>UPB-MOTORS</w:t>
-      </w:r>
-      <w:r>
-        <w:rPr>
-          <w:rFonts w:asciiTheme="majorHAnsi" w:hAnsiTheme="majorHAnsi" w:cstheme="majorHAnsi"/>
-          <w:lang w:val="es-ES"/>
-        </w:rPr>
-        <w:t xml:space="preserve"> requieren del consentimiento libre, previo, expreso e informado de los Titulares de los mismos. </w:t>
-      </w:r>
-      <w:r>
-        <w:rPr>
-          <w:rFonts w:asciiTheme="majorHAnsi" w:hAnsiTheme="majorHAnsi" w:cstheme="majorHAnsi"/>
-          <w:lang w:val="es-ES"/>
-        </w:rPr>
-        <w:t>UPB-MOTORS</w:t>
-      </w:r>
-      <w:r>
-        <w:rPr>
-          <w:rFonts w:asciiTheme="majorHAnsi" w:hAnsiTheme="majorHAnsi" w:cstheme="majorHAnsi"/>
-          <w:lang w:val="es-ES"/>
-        </w:rPr>
-        <w:t xml:space="preserve">, en su condición de Responsable del Tratamiento de Datos Personales, ha dispuesto los mecanismos necesarios para obtener la Autorización de los Titulares de los datos, con anterioridad a la recolección de sus datos, garantizando en todo caso que sea posible verificar y probar el otorgamiento de dicha Autorización. Los datos personales de los Titulares se mantendrán en las Bases de Datos de </w:t>
-      </w:r>
-      <w:r>
-        <w:rPr>
-          <w:rFonts w:asciiTheme="majorHAnsi" w:hAnsiTheme="majorHAnsi" w:cstheme="majorHAnsi"/>
-          <w:lang w:val="es-ES"/>
-        </w:rPr>
-        <w:t>UPB-MOTORS</w:t>
-      </w:r>
-      <w:r>
-        <w:rPr>
-          <w:rFonts w:asciiTheme="majorHAnsi" w:hAnsiTheme="majorHAnsi" w:cstheme="majorHAnsi"/>
-          <w:lang w:val="es-ES"/>
-        </w:rPr>
-        <w:t xml:space="preserve"> durante el tiempo que los mismos sean utilizados para los fines autorizados, a menos que el T</w:t>
-      </w:r>
-      <w:r>
-        <w:rPr>
-          <w:rFonts w:asciiTheme="majorHAnsi" w:hAnsiTheme="majorHAnsi" w:cstheme="majorHAnsi"/>
-          <w:lang w:val="es-ES"/>
-        </w:rPr>
-        <w:t>itular solicite su eliminación.</w:t>
-      </w:r>
-    </w:p>
-    <w:p>
-      <w:pPr>
-        <w:rPr>
-          <w:rFonts w:asciiTheme="majorHAnsi" w:hAnsiTheme="majorHAnsi" w:cstheme="majorHAnsi"/>
-          <w:lang w:val="es-ES"/>
-        </w:rPr>
-      </w:pPr>
-      <w:r>
-        <w:rPr>
-          <w:rFonts w:asciiTheme="majorHAnsi" w:hAnsiTheme="majorHAnsi" w:cstheme="majorHAnsi"/>
-          <w:lang w:val="es-ES"/>
-        </w:rPr>
-        <w:t>ARTÍCULO 8. FORMA Y MECANISMOS PARA OTORGAR LA AUTORIZACIÓN. La Autorización puede constar en un documento físico, electrónico, mensaje de datos, Internet, sitio web o también de manera verbal o telefónica o en cualquier otro formato que permita garantizar su posterior consulta; o mediante una conducta inequívoca del Titular que permita concluir de forma razonable que otorgó la autorización; o a través de un mecanismo técnico o tecnológico idóneo mediante el cual se pueda concluir de manera inequívoca, que de no haber obtenido el consentimiento del Titular, los datos nunca hubieren sido recolectados y a</w:t>
-      </w:r>
-      <w:r>
-        <w:rPr>
-          <w:rFonts w:asciiTheme="majorHAnsi" w:hAnsiTheme="majorHAnsi" w:cstheme="majorHAnsi"/>
-          <w:lang w:val="es-ES"/>
-        </w:rPr>
-        <w:t>lmacenados en la Base de Datos.</w:t>
-      </w:r>
-    </w:p>
-    <w:p>
-      <w:pPr>
-        <w:rPr>
-          <w:rFonts w:asciiTheme="majorHAnsi" w:hAnsiTheme="majorHAnsi" w:cstheme="majorHAnsi"/>
-          <w:lang w:val="es-ES"/>
-        </w:rPr>
-      </w:pPr>
-      <w:r>
-        <w:rPr>
-          <w:rFonts w:asciiTheme="majorHAnsi" w:hAnsiTheme="majorHAnsi" w:cstheme="majorHAnsi"/>
-          <w:lang w:val="es-ES"/>
-        </w:rPr>
-        <w:t xml:space="preserve">Con el procedimiento de autorización consentida se garantiza que se ha puesto en conocimiento del Titular de los Datos Personales, que su información personal será recogida y utilizada para fines determinados y conocidos de acuerdo con la presente Política y el correspondiente Aviso de Privacidad y el derecho que le asiste para solicitar el acceso, la actualización, rectificación y eliminación de sus Datos Personales en cualquier momento, a través de los mecanismos puestos a su disposición por </w:t>
-      </w:r>
-      <w:r>
-        <w:rPr>
-          <w:rFonts w:asciiTheme="majorHAnsi" w:hAnsiTheme="majorHAnsi" w:cstheme="majorHAnsi"/>
-          <w:lang w:val="es-ES"/>
-        </w:rPr>
-        <w:t>UPB-MOTORS</w:t>
-      </w:r>
-      <w:r>
-        <w:rPr>
-          <w:rFonts w:asciiTheme="majorHAnsi" w:hAnsiTheme="majorHAnsi" w:cstheme="majorHAnsi"/>
-          <w:lang w:val="es-ES"/>
-        </w:rPr>
-        <w:t xml:space="preserve">. Lo anterior con el fin de que el Titular tome decisiones informadas con relación a sus Datos Personales y controle el </w:t>
-      </w:r>
-      <w:r>
-        <w:rPr>
-          <w:rFonts w:asciiTheme="majorHAnsi" w:hAnsiTheme="majorHAnsi" w:cstheme="majorHAnsi"/>
-          <w:lang w:val="es-ES"/>
-        </w:rPr>
-        <w:t>uso de su información personal.</w:t>
+      <w:bookmarkEnd w:id="1"/>
+    </w:p>
+    <w:p>
+      <w:pPr>
+        <w:rPr>
+          <w:rFonts w:asciiTheme="majorHAnsi" w:hAnsiTheme="majorHAnsi" w:cstheme="majorHAnsi"/>
+          <w:lang w:val="es-ES"/>
+        </w:rPr>
+      </w:pPr>
+      <w:r>
+        <w:rPr>
+          <w:rFonts w:asciiTheme="majorHAnsi" w:hAnsiTheme="majorHAnsi" w:cstheme="majorHAnsi"/>
+          <w:lang w:val="es-ES"/>
+        </w:rPr>
+        <w:t>ARTÍCULO 7. AUTORIZACIÓN. La recolección, almacenamiento, uso, circulación y en general el Tratamiento de los Datos Personales que reposen en las Bases de Datos de UPB-MOTORS requieren del consentimiento libre, previo, expreso e informado de los Titulares de los mismos. UPB-MOTORS, en su condición de Responsable del Tratamiento de Datos Personales, ha dispuesto los mecanismos necesarios para obtener la Autorización de los Titulares de los datos, con anterioridad a la recolección de sus datos, garantizando en todo caso que sea posible verificar y probar el otorgamiento de dicha Autorización. Los datos personales de los Titulares se mantendrán en las Bases de Datos de UPB-MOTORS durante el tiempo que los mismos sean utilizados para los fines autorizados, a menos que el Titular solicite su eliminación.</w:t>
+      </w:r>
+    </w:p>
+    <w:p>
+      <w:pPr>
+        <w:rPr>
+          <w:rFonts w:asciiTheme="majorHAnsi" w:hAnsiTheme="majorHAnsi" w:cstheme="majorHAnsi"/>
+          <w:lang w:val="es-ES"/>
+        </w:rPr>
+      </w:pPr>
+      <w:r>
+        <w:rPr>
+          <w:rFonts w:asciiTheme="majorHAnsi" w:hAnsiTheme="majorHAnsi" w:cstheme="majorHAnsi"/>
+          <w:lang w:val="es-ES"/>
+        </w:rPr>
+        <w:t>ARTÍCULO 8. FORMA Y MECANISMOS PARA OTORGAR LA AUTORIZACIÓN. La Autorización puede constar en un documento físico, electrónico, mensaje de datos, Internet, sitio web o también de manera verbal o telefónica o en cualquier otro formato que permita garantizar su posterior consulta; o mediante una conducta inequívoca del Titular que permita concluir de forma razonable que otorgó la autorización; o a través de un mecanismo técnico o tecnológico idóneo mediante el cual se pueda concluir de manera inequívoca, que de no haber obtenido el consentimiento del Titular, los datos nunca hubieren sido recolectados y almacenados en la Base de Datos.</w:t>
+      </w:r>
+    </w:p>
+    <w:p>
+      <w:pPr>
+        <w:rPr>
+          <w:rFonts w:asciiTheme="majorHAnsi" w:hAnsiTheme="majorHAnsi" w:cstheme="majorHAnsi"/>
+          <w:lang w:val="es-ES"/>
+        </w:rPr>
+      </w:pPr>
+      <w:r>
+        <w:rPr>
+          <w:rFonts w:asciiTheme="majorHAnsi" w:hAnsiTheme="majorHAnsi" w:cstheme="majorHAnsi"/>
+          <w:lang w:val="es-ES"/>
+        </w:rPr>
+        <w:t>Con el procedimiento de autorización consentida se garantiza que se ha puesto en conocimiento del Titular de los Datos Personales, que su información personal será recogida y utilizada para fines determinados y conocidos de acuerdo con la presente Política y el correspondiente Aviso de Privacidad y el derecho que le asiste para solicitar el acceso, la actualización, rectificación y eliminación de sus Datos Personales en cualquier momento, a través de los mecanismos puestos a su disposición por UPB-MOTORS. Lo anterior con el fin de que el Titular tome decisiones informadas con relación a sus Datos Personales y controle el uso de su información personal.</w:t>
       </w:r>
     </w:p>
     <w:p>
@@ -2281,64 +1998,22 @@
           <w:rFonts w:asciiTheme="majorHAnsi" w:hAnsiTheme="majorHAnsi" w:cstheme="majorHAnsi"/>
           <w:lang w:val="es-ES"/>
         </w:rPr>
-        <w:t xml:space="preserve">ARTÍCULO 9. PRUEBA DE LA AUTORIZACIÓN. </w:t>
-      </w:r>
-      <w:r>
-        <w:rPr>
-          <w:rFonts w:asciiTheme="majorHAnsi" w:hAnsiTheme="majorHAnsi" w:cstheme="majorHAnsi"/>
-          <w:lang w:val="es-ES"/>
-        </w:rPr>
-        <w:t>UPB-MOTORS</w:t>
-      </w:r>
-      <w:r>
-        <w:rPr>
-          <w:rFonts w:asciiTheme="majorHAnsi" w:hAnsiTheme="majorHAnsi" w:cstheme="majorHAnsi"/>
-          <w:lang w:val="es-ES"/>
-        </w:rPr>
-        <w:t xml:space="preserve"> adoptará las medidas necesarias para mantener registros o mecanismos técnicos o tecnológicos idóneos de cuándo y cómo obtuvo la Autorización por parte de los titulares de Datos Personales par</w:t>
-      </w:r>
-      <w:r>
-        <w:rPr>
-          <w:rFonts w:asciiTheme="majorHAnsi" w:hAnsiTheme="majorHAnsi" w:cstheme="majorHAnsi"/>
-          <w:lang w:val="es-ES"/>
-        </w:rPr>
-        <w:t>a el Tratamiento de los mismos.</w:t>
-      </w:r>
-    </w:p>
-    <w:p>
-      <w:pPr>
-        <w:rPr>
-          <w:rFonts w:asciiTheme="majorHAnsi" w:hAnsiTheme="majorHAnsi" w:cstheme="majorHAnsi"/>
-          <w:lang w:val="es-ES"/>
-        </w:rPr>
-      </w:pPr>
-      <w:r>
-        <w:rPr>
-          <w:rFonts w:asciiTheme="majorHAnsi" w:hAnsiTheme="majorHAnsi" w:cstheme="majorHAnsi"/>
-          <w:lang w:val="es-ES"/>
-        </w:rPr>
-        <w:t xml:space="preserve">ARTÍCULO 10. AVISO DE PRIVACIDAD: El Aviso de Privacidad es el documento físico, electrónico o en cualquier otro formato, que es puesto a disposición del Titular para que éste se informe del Tratamiento que le va a dar </w:t>
-      </w:r>
-      <w:r>
-        <w:rPr>
-          <w:rFonts w:asciiTheme="majorHAnsi" w:hAnsiTheme="majorHAnsi" w:cstheme="majorHAnsi"/>
-          <w:lang w:val="es-ES"/>
-        </w:rPr>
-        <w:t>UPB-MOTORS</w:t>
-      </w:r>
-      <w:r>
-        <w:rPr>
-          <w:rFonts w:asciiTheme="majorHAnsi" w:hAnsiTheme="majorHAnsi" w:cstheme="majorHAnsi"/>
-          <w:lang w:val="es-ES"/>
-        </w:rPr>
-        <w:t xml:space="preserve"> a sus Datos Personales, con anterioridad al momento que se autorice la recolección de los Datos Personales. A través de este documento se informa al Titular la existencia de las Políticas de Tratamiento de información que le serán aplicables, la forma de acceder a las mismas y las características del Tratamiento que se prete</w:t>
-      </w:r>
-      <w:r>
-        <w:rPr>
-          <w:rFonts w:asciiTheme="majorHAnsi" w:hAnsiTheme="majorHAnsi" w:cstheme="majorHAnsi"/>
-          <w:lang w:val="es-ES"/>
-        </w:rPr>
-        <w:t>nde dar a los Datos Personales.</w:t>
+        <w:t>ARTÍCULO 9. PRUEBA DE LA AUTORIZACIÓN. UPB-MOTORS adoptará las medidas necesarias para mantener registros o mecanismos técnicos o tecnológicos idóneos de cuándo y cómo obtuvo la Autorización por parte de los titulares de Datos Personales para el Tratamiento de los mismos.</w:t>
+      </w:r>
+    </w:p>
+    <w:p>
+      <w:pPr>
+        <w:rPr>
+          <w:rFonts w:asciiTheme="majorHAnsi" w:hAnsiTheme="majorHAnsi" w:cstheme="majorHAnsi"/>
+          <w:lang w:val="es-ES"/>
+        </w:rPr>
+      </w:pPr>
+      <w:r>
+        <w:rPr>
+          <w:rFonts w:asciiTheme="majorHAnsi" w:hAnsiTheme="majorHAnsi" w:cstheme="majorHAnsi"/>
+          <w:lang w:val="es-ES"/>
+        </w:rPr>
+        <w:t>ARTÍCULO 10. AVISO DE PRIVACIDAD: El Aviso de Privacidad es el documento físico, electrónico o en cualquier otro formato, que es puesto a disposición del Titular para que éste se informe del Tratamiento que le va a dar UPB-MOTORS a sus Datos Personales, con anterioridad al momento que se autorice la recolección de los Datos Personales. A través de este documento se informa al Titular la existencia de las Políticas de Tratamiento de información que le serán aplicables, la forma de acceder a las mismas y las características del Tratamiento que se pretende dar a los Datos Personales.</w:t>
       </w:r>
     </w:p>
     <w:p>
@@ -2453,71 +2128,22 @@
           <w:rFonts w:asciiTheme="majorHAnsi" w:hAnsiTheme="majorHAnsi" w:cstheme="majorHAnsi"/>
           <w:lang w:val="es-ES"/>
         </w:rPr>
-        <w:t xml:space="preserve">No </w:t>
-      </w:r>
-      <w:r>
-        <w:rPr>
-          <w:rFonts w:asciiTheme="majorHAnsi" w:hAnsiTheme="majorHAnsi" w:cstheme="majorHAnsi"/>
-          <w:lang w:val="es-ES"/>
-        </w:rPr>
-        <w:t>obstante,</w:t>
-      </w:r>
-      <w:r>
-        <w:rPr>
-          <w:rFonts w:asciiTheme="majorHAnsi" w:hAnsiTheme="majorHAnsi" w:cstheme="majorHAnsi"/>
-          <w:lang w:val="es-ES"/>
-        </w:rPr>
-        <w:t xml:space="preserve"> lo anterior, cuando se recolecten Datos Personales Sensibles, el Aviso de Privacidad señalará expresamente el carácter facultativo de la respuesta a las preguntas que v</w:t>
-      </w:r>
-      <w:r>
-        <w:rPr>
-          <w:rFonts w:asciiTheme="majorHAnsi" w:hAnsiTheme="majorHAnsi" w:cstheme="majorHAnsi"/>
-          <w:lang w:val="es-ES"/>
-        </w:rPr>
-        <w:t>ersen sobre este tipo de datos.</w:t>
-      </w:r>
-    </w:p>
-    <w:p>
-      <w:pPr>
-        <w:rPr>
-          <w:rFonts w:asciiTheme="majorHAnsi" w:hAnsiTheme="majorHAnsi" w:cstheme="majorHAnsi"/>
-          <w:lang w:val="es-ES"/>
-        </w:rPr>
-      </w:pPr>
-      <w:r>
-        <w:rPr>
-          <w:rFonts w:asciiTheme="majorHAnsi" w:hAnsiTheme="majorHAnsi" w:cstheme="majorHAnsi"/>
-          <w:lang w:val="es-ES"/>
-        </w:rPr>
-        <w:t xml:space="preserve">ARTÍCULO 12. AVISO DE PRIVACIDAD Y LAS POLÍTICAS DE TRATAMIENTO DE LA INFORMACIÓN. </w:t>
-      </w:r>
-      <w:r>
-        <w:rPr>
-          <w:rFonts w:asciiTheme="majorHAnsi" w:hAnsiTheme="majorHAnsi" w:cstheme="majorHAnsi"/>
-          <w:lang w:val="es-ES"/>
-        </w:rPr>
-        <w:t xml:space="preserve">UPB-MOTORS conservará </w:t>
-      </w:r>
-      <w:r>
-        <w:rPr>
-          <w:rFonts w:asciiTheme="majorHAnsi" w:hAnsiTheme="majorHAnsi" w:cstheme="majorHAnsi"/>
-          <w:lang w:val="es-ES"/>
-        </w:rPr>
-        <w:t xml:space="preserve">el modelo del Aviso de Privacidad que se transmitió a los Titulares mientras se lleve a cabo el Tratamiento de Datos Personales y perduren las obligaciones que de éste se deriven. Para el almacenamiento del modelo, </w:t>
-      </w:r>
-      <w:r>
-        <w:rPr>
-          <w:rFonts w:asciiTheme="majorHAnsi" w:hAnsiTheme="majorHAnsi" w:cstheme="majorHAnsi"/>
-          <w:lang w:val="es-ES"/>
-        </w:rPr>
-        <w:t>UPB-MOTORS</w:t>
-      </w:r>
-      <w:r>
-        <w:rPr>
-          <w:rFonts w:asciiTheme="majorHAnsi" w:hAnsiTheme="majorHAnsi" w:cstheme="majorHAnsi"/>
-          <w:lang w:val="es-ES"/>
-        </w:rPr>
-        <w:t xml:space="preserve"> podrá emplear medios informáticos, electrónicos o cualquier otra tecnología.</w:t>
+        <w:t>No obstante, lo anterior, cuando se recolecten Datos Personales Sensibles, el Aviso de Privacidad señalará expresamente el carácter facultativo de la respuesta a las preguntas que versen sobre este tipo de datos.</w:t>
+      </w:r>
+    </w:p>
+    <w:p>
+      <w:pPr>
+        <w:rPr>
+          <w:rFonts w:asciiTheme="majorHAnsi" w:hAnsiTheme="majorHAnsi" w:cstheme="majorHAnsi"/>
+          <w:lang w:val="es-ES"/>
+        </w:rPr>
+      </w:pPr>
+      <w:r>
+        <w:rPr>
+          <w:rFonts w:asciiTheme="majorHAnsi" w:hAnsiTheme="majorHAnsi" w:cstheme="majorHAnsi"/>
+          <w:lang w:val="es-ES"/>
+        </w:rPr>
+        <w:t>ARTÍCULO 12. AVISO DE PRIVACIDAD Y LAS POLÍTICAS DE TRATAMIENTO DE LA INFORMACIÓN. UPB-MOTORS conservará el modelo del Aviso de Privacidad que se transmitió a los Titulares mientras se lleve a cabo el Tratamiento de Datos Personales y perduren las obligaciones que de éste se deriven. Para el almacenamiento del modelo, UPB-MOTORS podrá emplear medios informáticos, electrónicos o cualquier otra tecnología.</w:t>
       </w:r>
     </w:p>
     <w:p>
@@ -2532,6 +2158,7 @@
           <w:lang w:val="es-ES"/>
         </w:rPr>
       </w:pPr>
+      <w:bookmarkStart w:id="2" w:name="_Toc101634423"/>
       <w:r>
         <w:rPr>
           <w:rFonts w:cstheme="majorHAnsi"/>
@@ -2543,6 +2170,7 @@
         </w:rPr>
         <w:t>Derechos y deberes</w:t>
       </w:r>
+      <w:bookmarkEnd w:id="2"/>
     </w:p>
     <w:p>
       <w:pPr>
@@ -2577,21 +2205,7 @@
           <w:lang w:val="es-ES"/>
         </w:rPr>
         <w:lastRenderedPageBreak/>
-        <w:t xml:space="preserve">Conocer, actualizar y rectificar sus Datos Personales frente a </w:t>
-      </w:r>
-      <w:r>
-        <w:rPr>
-          <w:rFonts w:asciiTheme="majorHAnsi" w:hAnsiTheme="majorHAnsi" w:cstheme="majorHAnsi"/>
-          <w:lang w:val="es-ES"/>
-        </w:rPr>
-        <w:t>UPB-MOTORS</w:t>
-      </w:r>
-      <w:r>
-        <w:rPr>
-          <w:rFonts w:asciiTheme="majorHAnsi" w:hAnsiTheme="majorHAnsi" w:cstheme="majorHAnsi"/>
-          <w:lang w:val="es-ES"/>
-        </w:rPr>
-        <w:t>, en su condición de Responsable del Tratamiento.</w:t>
+        <w:t>Conocer, actualizar y rectificar sus Datos Personales frente a UPB-MOTORS, en su condición de Responsable del Tratamiento.</w:t>
       </w:r>
     </w:p>
     <w:p>
@@ -2611,21 +2225,7 @@
           <w:rFonts w:asciiTheme="majorHAnsi" w:hAnsiTheme="majorHAnsi" w:cstheme="majorHAnsi"/>
           <w:lang w:val="es-ES"/>
         </w:rPr>
-        <w:t xml:space="preserve">Solicitar prueba de la Autorización otorgada a </w:t>
-      </w:r>
-      <w:r>
-        <w:rPr>
-          <w:rFonts w:asciiTheme="majorHAnsi" w:hAnsiTheme="majorHAnsi" w:cstheme="majorHAnsi"/>
-          <w:lang w:val="es-ES"/>
-        </w:rPr>
-        <w:t>UPB-MOTORS</w:t>
-      </w:r>
-      <w:r>
-        <w:rPr>
-          <w:rFonts w:asciiTheme="majorHAnsi" w:hAnsiTheme="majorHAnsi" w:cstheme="majorHAnsi"/>
-          <w:lang w:val="es-ES"/>
-        </w:rPr>
-        <w:t>, en su condición de Responsable del Tratamiento.</w:t>
+        <w:t>Solicitar prueba de la Autorización otorgada a UPB-MOTORS, en su condición de Responsable del Tratamiento.</w:t>
       </w:r>
     </w:p>
     <w:p>
@@ -2645,21 +2245,7 @@
           <w:rFonts w:asciiTheme="majorHAnsi" w:hAnsiTheme="majorHAnsi" w:cstheme="majorHAnsi"/>
           <w:lang w:val="es-ES"/>
         </w:rPr>
-        <w:t xml:space="preserve">Ser informado por </w:t>
-      </w:r>
-      <w:r>
-        <w:rPr>
-          <w:rFonts w:asciiTheme="majorHAnsi" w:hAnsiTheme="majorHAnsi" w:cstheme="majorHAnsi"/>
-          <w:lang w:val="es-ES"/>
-        </w:rPr>
-        <w:t>UPB-MOTORS</w:t>
-      </w:r>
-      <w:r>
-        <w:rPr>
-          <w:rFonts w:asciiTheme="majorHAnsi" w:hAnsiTheme="majorHAnsi" w:cstheme="majorHAnsi"/>
-          <w:lang w:val="es-ES"/>
-        </w:rPr>
-        <w:t>, previa solicitud, respecto del uso que le ha dado a sus Datos Personales.</w:t>
+        <w:t>Ser informado por UPB-MOTORS, previa solicitud, respecto del uso que le ha dado a sus Datos Personales.</w:t>
       </w:r>
     </w:p>
     <w:p>
@@ -2719,137 +2305,67 @@
           <w:rFonts w:asciiTheme="majorHAnsi" w:hAnsiTheme="majorHAnsi" w:cstheme="majorHAnsi"/>
           <w:lang w:val="es-ES"/>
         </w:rPr>
-        <w:t>Acceder en forma gratuita a sus Datos Personales que ha</w:t>
-      </w:r>
-      <w:r>
-        <w:rPr>
-          <w:rFonts w:asciiTheme="majorHAnsi" w:hAnsiTheme="majorHAnsi" w:cstheme="majorHAnsi"/>
-          <w:lang w:val="es-ES"/>
-        </w:rPr>
-        <w:t>yan sido objeto de Tratamiento.</w:t>
-      </w:r>
-    </w:p>
-    <w:p>
-      <w:pPr>
-        <w:rPr>
-          <w:rFonts w:asciiTheme="majorHAnsi" w:hAnsiTheme="majorHAnsi" w:cstheme="majorHAnsi"/>
-          <w:lang w:val="es-ES"/>
-        </w:rPr>
-      </w:pPr>
-      <w:r>
-        <w:rPr>
-          <w:rFonts w:asciiTheme="majorHAnsi" w:hAnsiTheme="majorHAnsi" w:cstheme="majorHAnsi"/>
-          <w:lang w:val="es-ES"/>
-        </w:rPr>
-        <w:t>UPB-MOTORS</w:t>
-      </w:r>
-      <w:r>
-        <w:rPr>
-          <w:rFonts w:asciiTheme="majorHAnsi" w:hAnsiTheme="majorHAnsi" w:cstheme="majorHAnsi"/>
-          <w:lang w:val="es-ES"/>
-        </w:rPr>
-        <w:t xml:space="preserve"> mantendrá habilitados medios de contacto para que los Titulares de datos puedan ejercer sus derechos y dar aplicación a los procedimientos previstos en esta Política, los cuales serán informados y puestos a disposi</w:t>
-      </w:r>
-      <w:r>
-        <w:rPr>
-          <w:rFonts w:asciiTheme="majorHAnsi" w:hAnsiTheme="majorHAnsi" w:cstheme="majorHAnsi"/>
-          <w:lang w:val="es-ES"/>
-        </w:rPr>
-        <w:t>ción en el Aviso de Privacidad.</w:t>
-      </w:r>
-    </w:p>
-    <w:p>
-      <w:pPr>
-        <w:rPr>
-          <w:rFonts w:asciiTheme="majorHAnsi" w:hAnsiTheme="majorHAnsi" w:cstheme="majorHAnsi"/>
-          <w:lang w:val="es-ES"/>
-        </w:rPr>
-      </w:pPr>
-      <w:r>
-        <w:rPr>
-          <w:rFonts w:asciiTheme="majorHAnsi" w:hAnsiTheme="majorHAnsi" w:cstheme="majorHAnsi"/>
-          <w:lang w:val="es-ES"/>
-        </w:rPr>
-        <w:t xml:space="preserve">ARTÍCULO 14. DEBERES DE </w:t>
-      </w:r>
-      <w:r>
-        <w:rPr>
-          <w:rFonts w:asciiTheme="majorHAnsi" w:hAnsiTheme="majorHAnsi" w:cstheme="majorHAnsi"/>
-          <w:lang w:val="es-ES"/>
-        </w:rPr>
-        <w:t>UPB-MOTORS</w:t>
-      </w:r>
-      <w:r>
-        <w:rPr>
-          <w:rFonts w:asciiTheme="majorHAnsi" w:hAnsiTheme="majorHAnsi" w:cstheme="majorHAnsi"/>
-          <w:lang w:val="es-ES"/>
-        </w:rPr>
-        <w:t xml:space="preserve"> COMO RESPONSABLE EN RELACIÓN CON EL TRATAMIENTO DE LOS DATOS</w:t>
-      </w:r>
-    </w:p>
-    <w:p>
-      <w:pPr>
-        <w:rPr>
-          <w:rFonts w:asciiTheme="majorHAnsi" w:hAnsiTheme="majorHAnsi" w:cstheme="majorHAnsi"/>
-          <w:lang w:val="es-ES"/>
-        </w:rPr>
-      </w:pPr>
-      <w:r>
-        <w:rPr>
-          <w:rFonts w:asciiTheme="majorHAnsi" w:hAnsiTheme="majorHAnsi" w:cstheme="majorHAnsi"/>
-          <w:lang w:val="es-ES"/>
-        </w:rPr>
-        <w:t xml:space="preserve">PERSONALES. </w:t>
-      </w:r>
-      <w:r>
-        <w:rPr>
-          <w:rFonts w:asciiTheme="majorHAnsi" w:hAnsiTheme="majorHAnsi" w:cstheme="majorHAnsi"/>
-          <w:lang w:val="es-ES"/>
-        </w:rPr>
-        <w:t>UPB-MOTORS</w:t>
-      </w:r>
-      <w:r>
-        <w:rPr>
-          <w:rFonts w:asciiTheme="majorHAnsi" w:hAnsiTheme="majorHAnsi" w:cstheme="majorHAnsi"/>
-          <w:lang w:val="es-ES"/>
-        </w:rPr>
-        <w:t xml:space="preserve"> tendrá presente, en todo momento, que los Datos Personales son propiedad de las personas a las que se refieren y que sólo ellas pueden decidir sobre los mismos. En este sentido, hará uso de ellos sólo para aquellas finalidades para las que se encuentra facultado debidamente y respetando en todo caso la Ley 1581 de 2012, el Decreto 1377 de 2013 y las demás normas aplicables sobre</w:t>
-      </w:r>
-      <w:r>
-        <w:rPr>
-          <w:rFonts w:asciiTheme="majorHAnsi" w:hAnsiTheme="majorHAnsi" w:cstheme="majorHAnsi"/>
-          <w:lang w:val="es-ES"/>
-        </w:rPr>
-        <w:t xml:space="preserve"> protección de Datos Personales</w:t>
-      </w:r>
-    </w:p>
-    <w:p>
-      <w:pPr>
-        <w:rPr>
-          <w:rFonts w:asciiTheme="majorHAnsi" w:hAnsiTheme="majorHAnsi" w:cstheme="majorHAnsi"/>
-          <w:lang w:val="es-ES"/>
-        </w:rPr>
-      </w:pPr>
-      <w:r>
-        <w:rPr>
-          <w:rFonts w:asciiTheme="majorHAnsi" w:hAnsiTheme="majorHAnsi" w:cstheme="majorHAnsi"/>
-          <w:lang w:val="es-ES"/>
-        </w:rPr>
-        <w:t xml:space="preserve">De conformidad con lo establecido en el artículo 17 de la Ley 1581 de 2012 y los artículos 21 y 22 del Decreto 1377 de 2013, </w:t>
-      </w:r>
-      <w:r>
-        <w:rPr>
-          <w:rFonts w:asciiTheme="majorHAnsi" w:hAnsiTheme="majorHAnsi" w:cstheme="majorHAnsi"/>
-          <w:lang w:val="es-ES"/>
-        </w:rPr>
-        <w:t>UPB-MOTORS</w:t>
-      </w:r>
-      <w:r>
-        <w:rPr>
-          <w:rFonts w:asciiTheme="majorHAnsi" w:hAnsiTheme="majorHAnsi" w:cstheme="majorHAnsi"/>
-          <w:lang w:val="es-ES"/>
-        </w:rPr>
-        <w:t xml:space="preserve"> se compromete a cumplir en forma permanente con los siguientes deberes en lo relacionado con en el Tratamiento de Datos Personales:</w:t>
+        <w:t>Acceder en forma gratuita a sus Datos Personales que hayan sido objeto de Tratamiento.</w:t>
+      </w:r>
+    </w:p>
+    <w:p>
+      <w:pPr>
+        <w:rPr>
+          <w:rFonts w:asciiTheme="majorHAnsi" w:hAnsiTheme="majorHAnsi" w:cstheme="majorHAnsi"/>
+          <w:lang w:val="es-ES"/>
+        </w:rPr>
+      </w:pPr>
+      <w:r>
+        <w:rPr>
+          <w:rFonts w:asciiTheme="majorHAnsi" w:hAnsiTheme="majorHAnsi" w:cstheme="majorHAnsi"/>
+          <w:lang w:val="es-ES"/>
+        </w:rPr>
+        <w:t>UPB-MOTORS mantendrá habilitados medios de contacto para que los Titulares de datos puedan ejercer sus derechos y dar aplicación a los procedimientos previstos en esta Política, los cuales serán informados y puestos a disposición en el Aviso de Privacidad.</w:t>
+      </w:r>
+    </w:p>
+    <w:p>
+      <w:pPr>
+        <w:rPr>
+          <w:rFonts w:asciiTheme="majorHAnsi" w:hAnsiTheme="majorHAnsi" w:cstheme="majorHAnsi"/>
+          <w:lang w:val="es-ES"/>
+        </w:rPr>
+      </w:pPr>
+      <w:r>
+        <w:rPr>
+          <w:rFonts w:asciiTheme="majorHAnsi" w:hAnsiTheme="majorHAnsi" w:cstheme="majorHAnsi"/>
+          <w:lang w:val="es-ES"/>
+        </w:rPr>
+        <w:t>ARTÍCULO 14. DEBERES DE UPB-MOTORS COMO RESPONSABLE EN RELACIÓN CON EL TRATAMIENTO DE LOS DATOS</w:t>
+      </w:r>
+    </w:p>
+    <w:p>
+      <w:pPr>
+        <w:rPr>
+          <w:rFonts w:asciiTheme="majorHAnsi" w:hAnsiTheme="majorHAnsi" w:cstheme="majorHAnsi"/>
+          <w:lang w:val="es-ES"/>
+        </w:rPr>
+      </w:pPr>
+      <w:r>
+        <w:rPr>
+          <w:rFonts w:asciiTheme="majorHAnsi" w:hAnsiTheme="majorHAnsi" w:cstheme="majorHAnsi"/>
+          <w:lang w:val="es-ES"/>
+        </w:rPr>
+        <w:t>PERSONALES. UPB-MOTORS tendrá presente, en todo momento, que los Datos Personales son propiedad de las personas a las que se refieren y que sólo ellas pueden decidir sobre los mismos. En este sentido, hará uso de ellos sólo para aquellas finalidades para las que se encuentra facultado debidamente y respetando en todo caso la Ley 1581 de 2012, el Decreto 1377 de 2013 y las demás normas aplicables sobre protección de Datos Personales</w:t>
+      </w:r>
+    </w:p>
+    <w:p>
+      <w:pPr>
+        <w:rPr>
+          <w:rFonts w:asciiTheme="majorHAnsi" w:hAnsiTheme="majorHAnsi" w:cstheme="majorHAnsi"/>
+          <w:lang w:val="es-ES"/>
+        </w:rPr>
+      </w:pPr>
+      <w:r>
+        <w:rPr>
+          <w:rFonts w:asciiTheme="majorHAnsi" w:hAnsiTheme="majorHAnsi" w:cstheme="majorHAnsi"/>
+          <w:lang w:val="es-ES"/>
+        </w:rPr>
+        <w:t>De conformidad con lo establecido en el artículo 17 de la Ley 1581 de 2012 y los artículos 21 y 22 del Decreto 1377 de 2013, UPB-MOTORS se compromete a cumplir en forma permanente con los siguientes deberes en lo relacionado con en el Tratamiento de Datos Personales:</w:t>
       </w:r>
     </w:p>
     <w:p>
@@ -2949,14 +2465,7 @@
           <w:rFonts w:asciiTheme="majorHAnsi" w:hAnsiTheme="majorHAnsi" w:cstheme="majorHAnsi"/>
           <w:lang w:val="es-ES"/>
         </w:rPr>
-        <w:t>Realizar oportunamente, esto es en los términos previstos en los artículos 14 y 15 de la Ley 1581 de 2012, la actualización, rect</w:t>
-      </w:r>
-      <w:r>
-        <w:rPr>
-          <w:rFonts w:asciiTheme="majorHAnsi" w:hAnsiTheme="majorHAnsi" w:cstheme="majorHAnsi"/>
-          <w:lang w:val="es-ES"/>
-        </w:rPr>
-        <w:t>ificación o supresión del dato.</w:t>
+        <w:t>Realizar oportunamente, esto es en los términos previstos en los artículos 14 y 15 de la Ley 1581 de 2012, la actualización, rectificación o supresión del dato.</w:t>
       </w:r>
     </w:p>
     <w:p>
@@ -3137,50 +2646,22 @@
           <w:rFonts w:asciiTheme="majorHAnsi" w:hAnsiTheme="majorHAnsi" w:cstheme="majorHAnsi"/>
           <w:lang w:val="es-ES"/>
         </w:rPr>
-        <w:t>Cumplir las instrucciones y requerimientos que imparta la Superinten</w:t>
-      </w:r>
-      <w:r>
-        <w:rPr>
-          <w:rFonts w:asciiTheme="majorHAnsi" w:hAnsiTheme="majorHAnsi" w:cstheme="majorHAnsi"/>
-          <w:lang w:val="es-ES"/>
-        </w:rPr>
-        <w:t>dencia de Industria y Comercio.</w:t>
-      </w:r>
-    </w:p>
-    <w:p>
-      <w:pPr>
-        <w:rPr>
-          <w:rFonts w:asciiTheme="majorHAnsi" w:hAnsiTheme="majorHAnsi" w:cstheme="majorHAnsi"/>
-          <w:lang w:val="es-ES"/>
-        </w:rPr>
-      </w:pPr>
-      <w:r>
-        <w:rPr>
-          <w:rFonts w:asciiTheme="majorHAnsi" w:hAnsiTheme="majorHAnsi" w:cstheme="majorHAnsi"/>
-          <w:lang w:val="es-ES"/>
-        </w:rPr>
-        <w:t xml:space="preserve">ARTÍCULO 15. DERECHO DE ACCESO. El poder de disposición o decisión que tiene el Titular sobre la información que le concierne, conlleva necesariamente el derecho de acceder y consultar si su información personal está siendo objeto de Tratamiento, así como el alcance, condiciones y generalidades de dicho Tratamiento. De esta manera, </w:t>
-      </w:r>
-      <w:r>
-        <w:rPr>
-          <w:rFonts w:asciiTheme="majorHAnsi" w:hAnsiTheme="majorHAnsi" w:cstheme="majorHAnsi"/>
-          <w:lang w:val="es-ES"/>
-        </w:rPr>
-        <w:t>UPB-MOTORS</w:t>
-      </w:r>
-      <w:r>
-        <w:rPr>
-          <w:rFonts w:asciiTheme="majorHAnsi" w:hAnsiTheme="majorHAnsi" w:cstheme="majorHAnsi"/>
-          <w:lang w:val="es-ES"/>
-        </w:rPr>
-        <w:t xml:space="preserve"> debe garantizar al Titular su derecho de acceso en tres vías</w:t>
-      </w:r>
-      <w:r>
-        <w:rPr>
-          <w:rFonts w:asciiTheme="majorHAnsi" w:hAnsiTheme="majorHAnsi" w:cstheme="majorHAnsi"/>
-          <w:lang w:val="es-ES"/>
-        </w:rPr>
-        <w:t>:</w:t>
+        <w:t>Cumplir las instrucciones y requerimientos que imparta la Superintendencia de Industria y Comercio.</w:t>
+      </w:r>
+    </w:p>
+    <w:p>
+      <w:pPr>
+        <w:rPr>
+          <w:rFonts w:asciiTheme="majorHAnsi" w:hAnsiTheme="majorHAnsi" w:cstheme="majorHAnsi"/>
+          <w:lang w:val="es-ES"/>
+        </w:rPr>
+      </w:pPr>
+      <w:r>
+        <w:rPr>
+          <w:rFonts w:asciiTheme="majorHAnsi" w:hAnsiTheme="majorHAnsi" w:cstheme="majorHAnsi"/>
+          <w:lang w:val="es-ES"/>
+        </w:rPr>
+        <w:t>ARTÍCULO 15. DERECHO DE ACCESO. El poder de disposición o decisión que tiene el Titular sobre la información que le concierne, conlleva necesariamente el derecho de acceder y consultar si su información personal está siendo objeto de Tratamiento, así como el alcance, condiciones y generalidades de dicho Tratamiento. De esta manera, UPB-MOTORS debe garantizar al Titular su derecho de acceso en tres vías:</w:t>
       </w:r>
     </w:p>
     <w:p>
@@ -3240,151 +2721,67 @@
           <w:rFonts w:asciiTheme="majorHAnsi" w:hAnsiTheme="majorHAnsi" w:cstheme="majorHAnsi"/>
           <w:lang w:val="es-ES"/>
         </w:rPr>
-        <w:t xml:space="preserve">La tercera, supone el derecho a conocer las circunstancias esenciales del Tratamiento, lo cual se traduce en el deber de </w:t>
-      </w:r>
-      <w:r>
-        <w:rPr>
-          <w:rFonts w:asciiTheme="majorHAnsi" w:hAnsiTheme="majorHAnsi" w:cstheme="majorHAnsi"/>
-          <w:lang w:val="es-ES"/>
-        </w:rPr>
-        <w:t>UPB-MOTORS</w:t>
-      </w:r>
-      <w:r>
-        <w:rPr>
-          <w:rFonts w:asciiTheme="majorHAnsi" w:hAnsiTheme="majorHAnsi" w:cstheme="majorHAnsi"/>
-          <w:lang w:val="es-ES"/>
-        </w:rPr>
-        <w:t xml:space="preserve"> de informar al Titular sobre el tipo de Datos Personales tratados y todas y cada una de las finalidades que justifican el Tratamiento.</w:t>
-      </w:r>
-    </w:p>
-    <w:p>
-      <w:pPr>
-        <w:rPr>
-          <w:rFonts w:asciiTheme="majorHAnsi" w:hAnsiTheme="majorHAnsi" w:cstheme="majorHAnsi"/>
-          <w:lang w:val="es-ES"/>
-        </w:rPr>
-      </w:pPr>
-      <w:r>
-        <w:rPr>
-          <w:rFonts w:asciiTheme="majorHAnsi" w:hAnsiTheme="majorHAnsi" w:cstheme="majorHAnsi"/>
-          <w:lang w:val="es-ES"/>
-        </w:rPr>
-        <w:t xml:space="preserve">PARAGRAFO: </w:t>
-      </w:r>
-      <w:r>
-        <w:rPr>
-          <w:rFonts w:asciiTheme="majorHAnsi" w:hAnsiTheme="majorHAnsi" w:cstheme="majorHAnsi"/>
-          <w:lang w:val="es-ES"/>
-        </w:rPr>
-        <w:t>UPB-MOTORS</w:t>
-      </w:r>
-      <w:r>
-        <w:rPr>
-          <w:rFonts w:asciiTheme="majorHAnsi" w:hAnsiTheme="majorHAnsi" w:cstheme="majorHAnsi"/>
-          <w:lang w:val="es-ES"/>
-        </w:rPr>
-        <w:t xml:space="preserve"> garantizará el derecho de acceso cuando, previa acreditación de la identidad del Titular o calidad de su representante, se ponga a disposición de éste, de manera gratuita, el detalle de los Datos Personales a través de los medios habilitad</w:t>
-      </w:r>
-      <w:r>
-        <w:rPr>
-          <w:rFonts w:asciiTheme="majorHAnsi" w:hAnsiTheme="majorHAnsi" w:cstheme="majorHAnsi"/>
-          <w:lang w:val="es-ES"/>
-        </w:rPr>
-        <w:t>os para el efecto.</w:t>
-      </w:r>
-    </w:p>
-    <w:p>
-      <w:pPr>
-        <w:rPr>
-          <w:rFonts w:asciiTheme="majorHAnsi" w:hAnsiTheme="majorHAnsi" w:cstheme="majorHAnsi"/>
-          <w:lang w:val="es-ES"/>
-        </w:rPr>
-      </w:pPr>
-      <w:r>
-        <w:rPr>
-          <w:rFonts w:asciiTheme="majorHAnsi" w:hAnsiTheme="majorHAnsi" w:cstheme="majorHAnsi"/>
-          <w:lang w:val="es-ES"/>
-        </w:rPr>
-        <w:t xml:space="preserve">ARTÍCULO 16. RECTIFICACIÓN Y ACTUALIZACIÓN DE DATOS. El Titular del dato tiene derecho a solicitar la actualización o rectificación de sus Datos Personales. </w:t>
-      </w:r>
-      <w:r>
-        <w:rPr>
-          <w:rFonts w:asciiTheme="majorHAnsi" w:hAnsiTheme="majorHAnsi" w:cstheme="majorHAnsi"/>
-          <w:lang w:val="es-ES"/>
-        </w:rPr>
-        <w:t>UPB-MOTORS</w:t>
-      </w:r>
-      <w:r>
-        <w:rPr>
-          <w:rFonts w:asciiTheme="majorHAnsi" w:hAnsiTheme="majorHAnsi" w:cstheme="majorHAnsi"/>
-          <w:lang w:val="es-ES"/>
-        </w:rPr>
-        <w:t xml:space="preserve"> tiene la obligación de rectificar y actualizar a solicitud del Titular, la información de éste que resulte ser incompleta o inexacta, de conformidad con el procedimiento señalado en la presente Política. En las solicitudes de rectificación y actualización de Datos Personales el Titular debe indicar las correcciones a realizar, para lo cual en algunos casos se solicitará la docum</w:t>
-      </w:r>
-      <w:r>
-        <w:rPr>
-          <w:rFonts w:asciiTheme="majorHAnsi" w:hAnsiTheme="majorHAnsi" w:cstheme="majorHAnsi"/>
-          <w:lang w:val="es-ES"/>
-        </w:rPr>
-        <w:t>entación que avale su petición.</w:t>
-      </w:r>
-    </w:p>
-    <w:p>
-      <w:pPr>
-        <w:rPr>
-          <w:rFonts w:asciiTheme="majorHAnsi" w:hAnsiTheme="majorHAnsi" w:cstheme="majorHAnsi"/>
-          <w:lang w:val="es-ES"/>
-        </w:rPr>
-      </w:pPr>
-      <w:r>
-        <w:rPr>
-          <w:rFonts w:asciiTheme="majorHAnsi" w:hAnsiTheme="majorHAnsi" w:cstheme="majorHAnsi"/>
-          <w:lang w:val="es-ES"/>
-        </w:rPr>
-        <w:t>UPB-MOTORS</w:t>
-      </w:r>
-      <w:r>
-        <w:rPr>
-          <w:rFonts w:asciiTheme="majorHAnsi" w:hAnsiTheme="majorHAnsi" w:cstheme="majorHAnsi"/>
-          <w:lang w:val="es-ES"/>
-        </w:rPr>
-        <w:t xml:space="preserve"> tiene plena libertad de habilitar mecanismos que le faciliten el ejercicio de este derecho, siempre y cuando éstos beneficien al Titular. En consecuencia, se podrán habilitar medios electrónicos u o</w:t>
-      </w:r>
-      <w:r>
-        <w:rPr>
-          <w:rFonts w:asciiTheme="majorHAnsi" w:hAnsiTheme="majorHAnsi" w:cstheme="majorHAnsi"/>
-          <w:lang w:val="es-ES"/>
-        </w:rPr>
-        <w:t>tros que considere pertinentes.</w:t>
-      </w:r>
-    </w:p>
-    <w:p>
-      <w:pPr>
-        <w:rPr>
-          <w:rFonts w:asciiTheme="majorHAnsi" w:hAnsiTheme="majorHAnsi" w:cstheme="majorHAnsi"/>
-          <w:lang w:val="es-ES"/>
-        </w:rPr>
-      </w:pPr>
-      <w:r>
-        <w:rPr>
-          <w:rFonts w:asciiTheme="majorHAnsi" w:hAnsiTheme="majorHAnsi" w:cstheme="majorHAnsi"/>
-          <w:lang w:val="es-ES"/>
-        </w:rPr>
-        <w:t>UPB-MOTORS</w:t>
-      </w:r>
-      <w:r>
-        <w:rPr>
-          <w:rFonts w:asciiTheme="majorHAnsi" w:hAnsiTheme="majorHAnsi" w:cstheme="majorHAnsi"/>
-          <w:lang w:val="es-ES"/>
-        </w:rPr>
-        <w:t xml:space="preserve"> podrá establecer formularios, sistemas y otros métodos simplificados, mismos que deben ser informados y que se pondrán a disposición de lo</w:t>
-      </w:r>
-      <w:r>
-        <w:rPr>
-          <w:rFonts w:asciiTheme="majorHAnsi" w:hAnsiTheme="majorHAnsi" w:cstheme="majorHAnsi"/>
-          <w:lang w:val="es-ES"/>
-        </w:rPr>
-        <w:t>s interesados en la página web.</w:t>
+        <w:t>La tercera, supone el derecho a conocer las circunstancias esenciales del Tratamiento, lo cual se traduce en el deber de UPB-MOTORS de informar al Titular sobre el tipo de Datos Personales tratados y todas y cada una de las finalidades que justifican el Tratamiento.</w:t>
+      </w:r>
+    </w:p>
+    <w:p>
+      <w:pPr>
+        <w:rPr>
+          <w:rFonts w:asciiTheme="majorHAnsi" w:hAnsiTheme="majorHAnsi" w:cstheme="majorHAnsi"/>
+          <w:lang w:val="es-ES"/>
+        </w:rPr>
+      </w:pPr>
+      <w:r>
+        <w:rPr>
+          <w:rFonts w:asciiTheme="majorHAnsi" w:hAnsiTheme="majorHAnsi" w:cstheme="majorHAnsi"/>
+          <w:lang w:val="es-ES"/>
+        </w:rPr>
+        <w:t>PARAGRAFO: UPB-MOTORS garantizará el derecho de acceso cuando, previa acreditación de la identidad del Titular o calidad de su representante, se ponga a disposición de éste, de manera gratuita, el detalle de los Datos Personales a través de los medios habilitados para el efecto.</w:t>
+      </w:r>
+    </w:p>
+    <w:p>
+      <w:pPr>
+        <w:rPr>
+          <w:rFonts w:asciiTheme="majorHAnsi" w:hAnsiTheme="majorHAnsi" w:cstheme="majorHAnsi"/>
+          <w:lang w:val="es-ES"/>
+        </w:rPr>
+      </w:pPr>
+      <w:r>
+        <w:rPr>
+          <w:rFonts w:asciiTheme="majorHAnsi" w:hAnsiTheme="majorHAnsi" w:cstheme="majorHAnsi"/>
+          <w:lang w:val="es-ES"/>
+        </w:rPr>
+        <w:t>ARTÍCULO 16. RECTIFICACIÓN Y ACTUALIZACIÓN DE DATOS. El Titular del dato tiene derecho a solicitar la actualización o rectificación de sus Datos Personales. UPB-MOTORS tiene la obligación de rectificar y actualizar a solicitud del Titular, la información de éste que resulte ser incompleta o inexacta, de conformidad con el procedimiento señalado en la presente Política. En las solicitudes de rectificación y actualización de Datos Personales el Titular debe indicar las correcciones a realizar, para lo cual en algunos casos se solicitará la documentación que avale su petición.</w:t>
+      </w:r>
+    </w:p>
+    <w:p>
+      <w:pPr>
+        <w:rPr>
+          <w:rFonts w:asciiTheme="majorHAnsi" w:hAnsiTheme="majorHAnsi" w:cstheme="majorHAnsi"/>
+          <w:lang w:val="es-ES"/>
+        </w:rPr>
+      </w:pPr>
+      <w:r>
+        <w:rPr>
+          <w:rFonts w:asciiTheme="majorHAnsi" w:hAnsiTheme="majorHAnsi" w:cstheme="majorHAnsi"/>
+          <w:lang w:val="es-ES"/>
+        </w:rPr>
+        <w:t>UPB-MOTORS tiene plena libertad de habilitar mecanismos que le faciliten el ejercicio de este derecho, siempre y cuando éstos beneficien al Titular. En consecuencia, se podrán habilitar medios electrónicos u otros que considere pertinentes.</w:t>
+      </w:r>
+    </w:p>
+    <w:p>
+      <w:pPr>
+        <w:rPr>
+          <w:rFonts w:asciiTheme="majorHAnsi" w:hAnsiTheme="majorHAnsi" w:cstheme="majorHAnsi"/>
+          <w:lang w:val="es-ES"/>
+        </w:rPr>
+      </w:pPr>
+      <w:r>
+        <w:rPr>
+          <w:rFonts w:asciiTheme="majorHAnsi" w:hAnsiTheme="majorHAnsi" w:cstheme="majorHAnsi"/>
+          <w:lang w:val="es-ES"/>
+        </w:rPr>
+        <w:t>UPB-MOTORS podrá establecer formularios, sistemas y otros métodos simplificados, mismos que deben ser informados y que se pondrán a disposición de los interesados en la página web.</w:t>
       </w:r>
     </w:p>
     <w:p>
@@ -3400,57 +2797,22 @@
           <w:lang w:val="es-ES"/>
         </w:rPr>
         <w:lastRenderedPageBreak/>
-        <w:t xml:space="preserve">Cada vez que </w:t>
-      </w:r>
-      <w:r>
-        <w:rPr>
-          <w:rFonts w:asciiTheme="majorHAnsi" w:hAnsiTheme="majorHAnsi" w:cstheme="majorHAnsi"/>
-          <w:lang w:val="es-ES"/>
-        </w:rPr>
-        <w:t>UPB-MOTORS</w:t>
-      </w:r>
-      <w:r>
-        <w:rPr>
-          <w:rFonts w:asciiTheme="majorHAnsi" w:hAnsiTheme="majorHAnsi" w:cstheme="majorHAnsi"/>
-          <w:lang w:val="es-ES"/>
-        </w:rPr>
-        <w:t xml:space="preserve"> ponga a disposición una herramienta nueva para facilitar el ejercicio de sus derechos por parte de los Titulares de información o modifique las existentes, lo infor</w:t>
-      </w:r>
-      <w:r>
-        <w:rPr>
-          <w:rFonts w:asciiTheme="majorHAnsi" w:hAnsiTheme="majorHAnsi" w:cstheme="majorHAnsi"/>
-          <w:lang w:val="es-ES"/>
-        </w:rPr>
-        <w:t>mará a través de su página web.</w:t>
-      </w:r>
-    </w:p>
-    <w:p>
-      <w:pPr>
-        <w:rPr>
-          <w:rFonts w:asciiTheme="majorHAnsi" w:hAnsiTheme="majorHAnsi" w:cstheme="majorHAnsi"/>
-          <w:lang w:val="es-ES"/>
-        </w:rPr>
-      </w:pPr>
-      <w:r>
-        <w:rPr>
-          <w:rFonts w:asciiTheme="majorHAnsi" w:hAnsiTheme="majorHAnsi" w:cstheme="majorHAnsi"/>
-          <w:lang w:val="es-ES"/>
-        </w:rPr>
-        <w:t xml:space="preserve">ARTÍCULO 17. SUPRESIÓN DE DATOS. El Titular tiene el derecho, en todo momento, a solicitar a </w:t>
-      </w:r>
-      <w:r>
-        <w:rPr>
-          <w:rFonts w:asciiTheme="majorHAnsi" w:hAnsiTheme="majorHAnsi" w:cstheme="majorHAnsi"/>
-          <w:lang w:val="es-ES"/>
-        </w:rPr>
-        <w:t>UPB-MOTORS</w:t>
-      </w:r>
-      <w:r>
-        <w:rPr>
-          <w:rFonts w:asciiTheme="majorHAnsi" w:hAnsiTheme="majorHAnsi" w:cstheme="majorHAnsi"/>
-          <w:lang w:val="es-ES"/>
-        </w:rPr>
-        <w:t xml:space="preserve"> la supresión (eliminación) de sus Datos Personales cuando:</w:t>
+        <w:t>Cada vez que UPB-MOTORS ponga a disposición una herramienta nueva para facilitar el ejercicio de sus derechos por parte de los Titulares de información o modifique las existentes, lo informará a través de su página web.</w:t>
+      </w:r>
+    </w:p>
+    <w:p>
+      <w:pPr>
+        <w:rPr>
+          <w:rFonts w:asciiTheme="majorHAnsi" w:hAnsiTheme="majorHAnsi" w:cstheme="majorHAnsi"/>
+          <w:lang w:val="es-ES"/>
+        </w:rPr>
+      </w:pPr>
+      <w:r>
+        <w:rPr>
+          <w:rFonts w:asciiTheme="majorHAnsi" w:hAnsiTheme="majorHAnsi" w:cstheme="majorHAnsi"/>
+          <w:lang w:val="es-ES"/>
+        </w:rPr>
+        <w:t>ARTÍCULO 17. SUPRESIÓN DE DATOS. El Titular tiene el derecho, en todo momento, a solicitar a UPB-MOTORS la supresión (eliminación) de sus Datos Personales cuando:</w:t>
       </w:r>
     </w:p>
     <w:p>
@@ -3470,21 +2832,7 @@
           <w:rFonts w:asciiTheme="majorHAnsi" w:hAnsiTheme="majorHAnsi" w:cstheme="majorHAnsi"/>
           <w:lang w:val="es-ES"/>
         </w:rPr>
-        <w:t xml:space="preserve">Desee que sus datos sean eliminados de las Bases de Datos de </w:t>
-      </w:r>
-      <w:r>
-        <w:rPr>
-          <w:rFonts w:asciiTheme="majorHAnsi" w:hAnsiTheme="majorHAnsi" w:cstheme="majorHAnsi"/>
-          <w:lang w:val="es-ES"/>
-        </w:rPr>
-        <w:t>UPB-MOTORS</w:t>
-      </w:r>
-      <w:r>
-        <w:rPr>
-          <w:rFonts w:asciiTheme="majorHAnsi" w:hAnsiTheme="majorHAnsi" w:cstheme="majorHAnsi"/>
-          <w:lang w:val="es-ES"/>
-        </w:rPr>
-        <w:t>.</w:t>
+        <w:t>Desee que sus datos sean eliminados de las Bases de Datos de UPB-MOTORS.</w:t>
       </w:r>
     </w:p>
     <w:p>
@@ -3566,21 +2914,7 @@
           <w:rFonts w:asciiTheme="majorHAnsi" w:hAnsiTheme="majorHAnsi" w:cstheme="majorHAnsi"/>
           <w:lang w:val="es-ES"/>
         </w:rPr>
-        <w:t xml:space="preserve">La supresión implica la eliminación total o parcial de la información personal de acuerdo con lo solicitado por el Titular en los registros, archivos, Bases de Datos o Tratamientos realizados por </w:t>
-      </w:r>
-      <w:r>
-        <w:rPr>
-          <w:rFonts w:asciiTheme="majorHAnsi" w:hAnsiTheme="majorHAnsi" w:cstheme="majorHAnsi"/>
-          <w:lang w:val="es-ES"/>
-        </w:rPr>
-        <w:t>UPB-MOTORS</w:t>
-      </w:r>
-      <w:r>
-        <w:rPr>
-          <w:rFonts w:asciiTheme="majorHAnsi" w:hAnsiTheme="majorHAnsi" w:cstheme="majorHAnsi"/>
-          <w:lang w:val="es-ES"/>
-        </w:rPr>
-        <w:t>. Es importante tener en cuenta que el derecho de cancelación no es absoluto y el Responsable puede negar el ejercicio del mismo cuando:</w:t>
+        <w:t>La supresión implica la eliminación total o parcial de la información personal de acuerdo con lo solicitado por el Titular en los registros, archivos, Bases de Datos o Tratamientos realizados por UPB-MOTORS. Es importante tener en cuenta que el derecho de cancelación no es absoluto y el Responsable puede negar el ejercicio del mismo cuando:</w:t>
       </w:r>
     </w:p>
     <w:p>
@@ -3662,21 +2996,7 @@
           <w:rFonts w:asciiTheme="majorHAnsi" w:hAnsiTheme="majorHAnsi" w:cstheme="majorHAnsi"/>
           <w:lang w:val="es-ES"/>
         </w:rPr>
-        <w:t xml:space="preserve">En caso de resultar procedente la cancelación de los Datos Personales, </w:t>
-      </w:r>
-      <w:r>
-        <w:rPr>
-          <w:rFonts w:asciiTheme="majorHAnsi" w:hAnsiTheme="majorHAnsi" w:cstheme="majorHAnsi"/>
-          <w:lang w:val="es-ES"/>
-        </w:rPr>
-        <w:t>UPB-MOTORS</w:t>
-      </w:r>
-      <w:r>
-        <w:rPr>
-          <w:rFonts w:asciiTheme="majorHAnsi" w:hAnsiTheme="majorHAnsi" w:cstheme="majorHAnsi"/>
-          <w:lang w:val="es-ES"/>
-        </w:rPr>
-        <w:t xml:space="preserve"> debe realizar operativamente la supresión de tal manera que la eliminación no permita la </w:t>
+        <w:t xml:space="preserve">En caso de resultar procedente la cancelación de los Datos Personales, UPB-MOTORS debe realizar operativamente la supresión de tal manera que la eliminación no permita la </w:t>
       </w:r>
       <w:r>
         <w:rPr>
@@ -3698,21 +3018,7 @@
           <w:rFonts w:asciiTheme="majorHAnsi" w:hAnsiTheme="majorHAnsi" w:cstheme="majorHAnsi"/>
           <w:lang w:val="es-ES"/>
         </w:rPr>
-        <w:t xml:space="preserve">ARTÍCULO 18. REVOCATORIA DE LA AUTORIZACIÓN. Los Titulares de los Datos Personales pueden revocar el consentimiento al Tratamiento de sus Datos Personales en cualquier momento, siempre y cuando no lo impida una disposición legal o contractual. Para ello, </w:t>
-      </w:r>
-      <w:r>
-        <w:rPr>
-          <w:rFonts w:asciiTheme="majorHAnsi" w:hAnsiTheme="majorHAnsi" w:cstheme="majorHAnsi"/>
-          <w:lang w:val="es-ES"/>
-        </w:rPr>
-        <w:t>UPB-MOTORS</w:t>
-      </w:r>
-      <w:r>
-        <w:rPr>
-          <w:rFonts w:asciiTheme="majorHAnsi" w:hAnsiTheme="majorHAnsi" w:cstheme="majorHAnsi"/>
-          <w:lang w:val="es-ES"/>
-        </w:rPr>
-        <w:t xml:space="preserve"> deberá establecer mecanismos sencillos, de fácil acceso y gratuitos que</w:t>
+        <w:t>ARTÍCULO 18. REVOCATORIA DE LA AUTORIZACIÓN. Los Titulares de los Datos Personales pueden revocar el consentimiento al Tratamiento de sus Datos Personales en cualquier momento, siempre y cuando no lo impida una disposición legal o contractual. Para ello, UPB-MOTORS deberá establecer mecanismos sencillos, de fácil acceso y gratuitos que</w:t>
       </w:r>
       <w:r>
         <w:rPr>
@@ -3762,21 +3068,7 @@
           <w:rFonts w:asciiTheme="majorHAnsi" w:hAnsiTheme="majorHAnsi" w:cstheme="majorHAnsi"/>
           <w:lang w:val="es-ES"/>
         </w:rPr>
-        <w:t xml:space="preserve">Se deberá tener en cuenta que existen dos modalidades en las que la revocación del consentimiento puede darse. La primera, puede ser sobre la totalidad de las finalidades consentidas, esto es, que </w:t>
-      </w:r>
-      <w:r>
-        <w:rPr>
-          <w:rFonts w:asciiTheme="majorHAnsi" w:hAnsiTheme="majorHAnsi" w:cstheme="majorHAnsi"/>
-          <w:lang w:val="es-ES"/>
-        </w:rPr>
-        <w:t>UPB-MOTORS</w:t>
-      </w:r>
-      <w:r>
-        <w:rPr>
-          <w:rFonts w:asciiTheme="majorHAnsi" w:hAnsiTheme="majorHAnsi" w:cstheme="majorHAnsi"/>
-          <w:lang w:val="es-ES"/>
-        </w:rPr>
-        <w:t xml:space="preserve"> deba dejar de tratar por completo los Datos del Titular; la segunda, puede ocurrir sobre tipos de Tratamiento determinados, como por ejemplo para fines publicitarios o de estudios de mercado. Con la segunda modalidad, esto es, la revocación parcial del consentimiento, se mantienen a salvo otros fines del Tratamiento que el Responsable, de conformidad con la Autorización otorgada, puede llevar a cabo y con los </w:t>
+        <w:t xml:space="preserve">Se deberá tener en cuenta que existen dos modalidades en las que la revocación del consentimiento puede darse. La primera, puede ser sobre la totalidad de las finalidades consentidas, esto es, que UPB-MOTORS deba dejar de tratar por completo los Datos del Titular; la segunda, puede ocurrir sobre tipos de Tratamiento determinados, como por ejemplo para fines publicitarios o de estudios de mercado. Con la segunda modalidad, esto es, la revocación parcial del consentimiento, se mantienen a salvo otros fines del Tratamiento que el Responsable, de conformidad con la Autorización otorgada, puede llevar a cabo y con los </w:t>
       </w:r>
       <w:r>
         <w:rPr>
@@ -3843,21 +3135,7 @@
           <w:rFonts w:asciiTheme="majorHAnsi" w:hAnsiTheme="majorHAnsi" w:cstheme="majorHAnsi"/>
           <w:lang w:val="es-ES"/>
         </w:rPr>
-        <w:t xml:space="preserve">Los mecanismos o procedimientos que </w:t>
-      </w:r>
-      <w:r>
-        <w:rPr>
-          <w:rFonts w:asciiTheme="majorHAnsi" w:hAnsiTheme="majorHAnsi" w:cstheme="majorHAnsi"/>
-          <w:lang w:val="es-ES"/>
-        </w:rPr>
-        <w:t>UPB-MOTORS</w:t>
-      </w:r>
-      <w:r>
-        <w:rPr>
-          <w:rFonts w:asciiTheme="majorHAnsi" w:hAnsiTheme="majorHAnsi" w:cstheme="majorHAnsi"/>
-          <w:lang w:val="es-ES"/>
-        </w:rPr>
-        <w:t xml:space="preserve"> establezca para atender las solicitudes de revocatoria del consentimiento otorgado no podrán exceder los plazos previstos para atender las reclamaciones conforme se señala en el artículo 15 de la Ley 1581 de 2012.</w:t>
+        <w:t>Los mecanismos o procedimientos que UPB-MOTORS establezca para atender las solicitudes de revocatoria del consentimiento otorgado no podrán exceder los plazos previstos para atender las reclamaciones conforme se señala en el artículo 15 de la Ley 1581 de 2012.</w:t>
       </w:r>
     </w:p>
     <w:p>
@@ -3872,6 +3150,7 @@
           <w:lang w:val="es-ES"/>
         </w:rPr>
       </w:pPr>
+      <w:bookmarkStart w:id="3" w:name="_Toc101634424"/>
       <w:r>
         <w:rPr>
           <w:rFonts w:cstheme="majorHAnsi"/>
@@ -3883,34 +3162,21 @@
         </w:rPr>
         <w:t>Procedimientos para el Ejercicio de los Derechos</w:t>
       </w:r>
-    </w:p>
-    <w:p>
-      <w:pPr>
-        <w:rPr>
-          <w:rFonts w:asciiTheme="majorHAnsi" w:hAnsiTheme="majorHAnsi" w:cstheme="majorHAnsi"/>
-          <w:lang w:val="es-ES"/>
-        </w:rPr>
-      </w:pPr>
-      <w:r>
-        <w:rPr>
-          <w:rFonts w:asciiTheme="majorHAnsi" w:hAnsiTheme="majorHAnsi" w:cstheme="majorHAnsi"/>
-          <w:lang w:val="es-ES"/>
-        </w:rPr>
-        <w:t xml:space="preserve">ARTÍCULO 19. CONSULTAS. De conformidad con lo establecido en el artículo 14 de la Ley 1581 de 2012 y el artículo 21 del Decreto 1377 de 2013, los Titulares o sus causahabientes podrán consultar la información personal del Titular que repose en cualquier Base de Datos. En consecuencia, </w:t>
-      </w:r>
-      <w:r>
-        <w:rPr>
-          <w:rFonts w:asciiTheme="majorHAnsi" w:hAnsiTheme="majorHAnsi" w:cstheme="majorHAnsi"/>
-          <w:lang w:val="es-ES"/>
-        </w:rPr>
-        <w:t>UPB-MOTORS</w:t>
-      </w:r>
-      <w:r>
-        <w:rPr>
-          <w:rFonts w:asciiTheme="majorHAnsi" w:hAnsiTheme="majorHAnsi" w:cstheme="majorHAnsi"/>
-          <w:lang w:val="es-ES"/>
-        </w:rPr>
-        <w:t xml:space="preserve"> garantizará el derecho de consulta, suministrando a los Titulares, toda la información contenida en el registro individual o que esté vinculada con la identificación del Titular, bajo las siguientes reglas:</w:t>
+      <w:bookmarkEnd w:id="3"/>
+    </w:p>
+    <w:p>
+      <w:pPr>
+        <w:rPr>
+          <w:rFonts w:asciiTheme="majorHAnsi" w:hAnsiTheme="majorHAnsi" w:cstheme="majorHAnsi"/>
+          <w:lang w:val="es-ES"/>
+        </w:rPr>
+      </w:pPr>
+      <w:r>
+        <w:rPr>
+          <w:rFonts w:asciiTheme="majorHAnsi" w:hAnsiTheme="majorHAnsi" w:cstheme="majorHAnsi"/>
+          <w:lang w:val="es-ES"/>
+        </w:rPr>
+        <w:t>ARTÍCULO 19. CONSULTAS. De conformidad con lo establecido en el artículo 14 de la Ley 1581 de 2012 y el artículo 21 del Decreto 1377 de 2013, los Titulares o sus causahabientes podrán consultar la información personal del Titular que repose en cualquier Base de Datos. En consecuencia, UPB-MOTORS garantizará el derecho de consulta, suministrando a los Titulares, toda la información contenida en el registro individual o que esté vinculada con la identificación del Titular, bajo las siguientes reglas:</w:t>
       </w:r>
     </w:p>
     <w:p>
@@ -4010,14 +3276,7 @@
           <w:rFonts w:asciiTheme="majorHAnsi" w:hAnsiTheme="majorHAnsi" w:cstheme="majorHAnsi"/>
           <w:lang w:val="es-ES"/>
         </w:rPr>
-        <w:t>Por estipulaci</w:t>
-      </w:r>
-      <w:r>
-        <w:rPr>
-          <w:rFonts w:asciiTheme="majorHAnsi" w:hAnsiTheme="majorHAnsi" w:cstheme="majorHAnsi"/>
-          <w:lang w:val="es-ES"/>
-        </w:rPr>
-        <w:t>ón a favor de otro o para otro.</w:t>
+        <w:t>Por estipulación a favor de otro o para otro.</w:t>
       </w:r>
     </w:p>
     <w:p>
@@ -4204,8 +3463,6 @@
         </w:rPr>
         <w:t>ado bajo las siguientes reglas:</w:t>
       </w:r>
-      <w:bookmarkStart w:id="0" w:name="_GoBack"/>
-      <w:bookmarkEnd w:id="0"/>
     </w:p>
     <w:p>
       <w:pPr>
@@ -4319,21 +3576,7 @@
           <w:rFonts w:asciiTheme="majorHAnsi" w:hAnsiTheme="majorHAnsi" w:cstheme="majorHAnsi"/>
           <w:lang w:val="es-ES"/>
         </w:rPr>
-        <w:t xml:space="preserve">La solicitud de rectificación, actualización o supresión debe ser presentada a través de los medios habilitados por </w:t>
-      </w:r>
-      <w:r>
-        <w:rPr>
-          <w:rFonts w:asciiTheme="majorHAnsi" w:hAnsiTheme="majorHAnsi" w:cstheme="majorHAnsi"/>
-          <w:lang w:val="es-ES"/>
-        </w:rPr>
-        <w:t>UPB-MOTORS</w:t>
-      </w:r>
-      <w:r>
-        <w:rPr>
-          <w:rFonts w:asciiTheme="majorHAnsi" w:hAnsiTheme="majorHAnsi" w:cstheme="majorHAnsi"/>
-          <w:lang w:val="es-ES"/>
-        </w:rPr>
-        <w:t xml:space="preserve"> señalados en el Aviso de Privacidad y contener, como mínimo, la información señalada en el artículo 15 de la Ley 1581 de 2012 y en el artículo 9 del Decreto 1377 de 2013, y demás normas que sustituyan o complementen:</w:t>
+        <w:t>La solicitud de rectificación, actualización o supresión debe ser presentada a través de los medios habilitados por UPB-MOTORS señalados en el Aviso de Privacidad y contener, como mínimo, la información señalada en el artículo 15 de la Ley 1581 de 2012 y en el artículo 9 del Decreto 1377 de 2013, y demás normas que sustituyan o complementen:</w:t>
       </w:r>
     </w:p>
     <w:p>
@@ -4453,14 +3696,7 @@
           <w:rFonts w:asciiTheme="majorHAnsi" w:hAnsiTheme="majorHAnsi" w:cstheme="majorHAnsi"/>
           <w:lang w:val="es-ES"/>
         </w:rPr>
-        <w:t>Se deberán utilizar los medios de comunicación que se han habilitad</w:t>
-      </w:r>
-      <w:r>
-        <w:rPr>
-          <w:rFonts w:asciiTheme="majorHAnsi" w:hAnsiTheme="majorHAnsi" w:cstheme="majorHAnsi"/>
-          <w:lang w:val="es-ES"/>
-        </w:rPr>
-        <w:t xml:space="preserve">o para las consultas, como son: </w:t>
+        <w:t xml:space="preserve">Se deberán utilizar los medios de comunicación que se han habilitado para las consultas, como son: </w:t>
       </w:r>
       <w:proofErr w:type="spellStart"/>
       <w:r>
@@ -4564,21 +3800,7 @@
           <w:rFonts w:asciiTheme="majorHAnsi" w:hAnsiTheme="majorHAnsi" w:cstheme="majorHAnsi"/>
           <w:lang w:val="es-ES"/>
         </w:rPr>
-        <w:t xml:space="preserve">Si por alguna circunstancia se recibe un reclamo que en realidad no debería ir dirigido contra </w:t>
-      </w:r>
-      <w:r>
-        <w:rPr>
-          <w:rFonts w:asciiTheme="majorHAnsi" w:hAnsiTheme="majorHAnsi" w:cstheme="majorHAnsi"/>
-          <w:lang w:val="es-ES"/>
-        </w:rPr>
-        <w:t>UPB-MOTORS</w:t>
-      </w:r>
-      <w:r>
-        <w:rPr>
-          <w:rFonts w:asciiTheme="majorHAnsi" w:hAnsiTheme="majorHAnsi" w:cstheme="majorHAnsi"/>
-          <w:lang w:val="es-ES"/>
-        </w:rPr>
-        <w:t>, éste dará traslado, en la medida de sus posibilidades, a quien corresponda en un término máximo de dos (2) días hábiles, e informará de la situación al interesado.</w:t>
+        <w:t>Si por alguna circunstancia se recibe un reclamo que en realidad no debería ir dirigido contra UPB-MOTORS, éste dará traslado, en la medida de sus posibilidades, a quien corresponda en un término máximo de dos (2) días hábiles, e informará de la situación al interesado.</w:t>
       </w:r>
     </w:p>
     <w:p>
@@ -4641,6 +3863,7 @@
           <w:lang w:val="es-ES"/>
         </w:rPr>
       </w:pPr>
+      <w:bookmarkStart w:id="4" w:name="_Toc101634425"/>
       <w:r>
         <w:rPr>
           <w:rFonts w:cstheme="majorHAnsi"/>
@@ -4652,6 +3875,7 @@
         </w:rPr>
         <w:t>Política y Fin Del Tratamiento</w:t>
       </w:r>
+      <w:bookmarkEnd w:id="4"/>
     </w:p>
     <w:p>
       <w:pPr>
@@ -4666,28 +3890,7 @@
           <w:rFonts w:asciiTheme="majorHAnsi" w:hAnsiTheme="majorHAnsi" w:cstheme="majorHAnsi"/>
           <w:lang w:val="es-ES"/>
         </w:rPr>
-        <w:t xml:space="preserve">ARTÍCULO 21. POLÍTICA. </w:t>
-      </w:r>
-      <w:r>
-        <w:rPr>
-          <w:rFonts w:asciiTheme="majorHAnsi" w:hAnsiTheme="majorHAnsi" w:cstheme="majorHAnsi"/>
-          <w:lang w:val="es-ES"/>
-        </w:rPr>
-        <w:t>UPB-MOTORS</w:t>
-      </w:r>
-      <w:r>
-        <w:rPr>
-          <w:rFonts w:asciiTheme="majorHAnsi" w:hAnsiTheme="majorHAnsi" w:cstheme="majorHAnsi"/>
-          <w:lang w:val="es-ES"/>
-        </w:rPr>
-        <w:t xml:space="preserve"> tiene como directriz general cumplir con las disposiciones vigentes que forman parte del Régimen de Protección d</w:t>
-      </w:r>
-      <w:r>
-        <w:rPr>
-          <w:rFonts w:asciiTheme="majorHAnsi" w:hAnsiTheme="majorHAnsi" w:cstheme="majorHAnsi"/>
-          <w:lang w:val="es-ES"/>
-        </w:rPr>
-        <w:t>e Datos Personales en Colombia.</w:t>
+        <w:t>ARTÍCULO 21. POLÍTICA. UPB-MOTORS tiene como directriz general cumplir con las disposiciones vigentes que forman parte del Régimen de Protección de Datos Personales en Colombia.</w:t>
       </w:r>
     </w:p>
     <w:p>
@@ -4724,14 +3927,7 @@
           <w:rFonts w:asciiTheme="majorHAnsi" w:hAnsiTheme="majorHAnsi" w:cstheme="majorHAnsi"/>
           <w:lang w:val="es-ES"/>
         </w:rPr>
-        <w:t>UPB-MOTORS</w:t>
-      </w:r>
-      <w:r>
-        <w:rPr>
-          <w:rFonts w:asciiTheme="majorHAnsi" w:hAnsiTheme="majorHAnsi" w:cstheme="majorHAnsi"/>
-          <w:lang w:val="es-ES"/>
-        </w:rPr>
-        <w:t xml:space="preserve"> obtendrá la Autorización por parte de todos los Titulares para el Tratamiento de sus Datos Personales, de la manera prevista en la Política de Privacidad y Tratamiento de Datos Personales.</w:t>
+        <w:t>UPB-MOTORS obtendrá la Autorización por parte de todos los Titulares para el Tratamiento de sus Datos Personales, de la manera prevista en la Política de Privacidad y Tratamiento de Datos Personales.</w:t>
       </w:r>
     </w:p>
     <w:p>
@@ -4752,14 +3948,7 @@
           <w:rFonts w:asciiTheme="majorHAnsi" w:hAnsiTheme="majorHAnsi" w:cstheme="majorHAnsi"/>
           <w:lang w:val="es-ES"/>
         </w:rPr>
-        <w:t>UPB-MOTORS</w:t>
-      </w:r>
-      <w:r>
-        <w:rPr>
-          <w:rFonts w:asciiTheme="majorHAnsi" w:hAnsiTheme="majorHAnsi" w:cstheme="majorHAnsi"/>
-          <w:lang w:val="es-ES"/>
-        </w:rPr>
-        <w:t xml:space="preserve"> mantendrá la prueba de la Autorización otorgada por los Titulares y, en virtud de dicha Autorización, le dará el Tratamiento correspondiente a los Datos Personales, la cual nunca tendrá una finalidad distinta para los que fueron recolectados y autorizados inicialmente.</w:t>
+        <w:t>UPB-MOTORS mantendrá la prueba de la Autorización otorgada por los Titulares y, en virtud de dicha Autorización, le dará el Tratamiento correspondiente a los Datos Personales, la cual nunca tendrá una finalidad distinta para los que fueron recolectados y autorizados inicialmente.</w:t>
       </w:r>
     </w:p>
     <w:p>
@@ -4780,21 +3969,7 @@
           <w:rFonts w:asciiTheme="majorHAnsi" w:hAnsiTheme="majorHAnsi" w:cstheme="majorHAnsi"/>
           <w:lang w:val="es-ES"/>
         </w:rPr>
-        <w:t xml:space="preserve">Todo Tratamiento de los Datos Personales realizado por </w:t>
-      </w:r>
-      <w:r>
-        <w:rPr>
-          <w:rFonts w:asciiTheme="majorHAnsi" w:hAnsiTheme="majorHAnsi" w:cstheme="majorHAnsi"/>
-          <w:lang w:val="es-ES"/>
-        </w:rPr>
-        <w:t>UPB-MOTORS</w:t>
-      </w:r>
-      <w:r>
-        <w:rPr>
-          <w:rFonts w:asciiTheme="majorHAnsi" w:hAnsiTheme="majorHAnsi" w:cstheme="majorHAnsi"/>
-          <w:lang w:val="es-ES"/>
-        </w:rPr>
-        <w:t xml:space="preserve"> se llevará a cabo acorde con la Autorización otorgada por el Titular.</w:t>
+        <w:t>Todo Tratamiento de los Datos Personales realizado por UPB-MOTORS se llevará a cabo acorde con la Autorización otorgada por el Titular.</w:t>
       </w:r>
     </w:p>
     <w:p>
@@ -4899,21 +4074,7 @@
           <w:rFonts w:asciiTheme="majorHAnsi" w:hAnsiTheme="majorHAnsi" w:cstheme="majorHAnsi"/>
           <w:lang w:val="es-ES"/>
         </w:rPr>
-        <w:t xml:space="preserve">La presente Política podrá ser modificada en cualquier momento. Toda modificación se realizará con apego a la normatividad legal vigente y tendrá efectos cuando entre en vigencia, que será en el momento de su publicación en la página web de </w:t>
-      </w:r>
-      <w:r>
-        <w:rPr>
-          <w:rFonts w:asciiTheme="majorHAnsi" w:hAnsiTheme="majorHAnsi" w:cstheme="majorHAnsi"/>
-          <w:lang w:val="es-ES"/>
-        </w:rPr>
-        <w:t>UPB-MOTORS</w:t>
-      </w:r>
-      <w:r>
-        <w:rPr>
-          <w:rFonts w:asciiTheme="majorHAnsi" w:hAnsiTheme="majorHAnsi" w:cstheme="majorHAnsi"/>
-          <w:lang w:val="es-ES"/>
-        </w:rPr>
-        <w:t>.</w:t>
+        <w:t>La presente Política podrá ser modificada en cualquier momento. Toda modificación se realizará con apego a la normatividad legal vigente y tendrá efectos cuando entre en vigencia, que será en el momento de su publicación en la página web de UPB-MOTORS.</w:t>
       </w:r>
     </w:p>
     <w:p>
@@ -4955,14 +4116,7 @@
           <w:rFonts w:asciiTheme="majorHAnsi" w:hAnsiTheme="majorHAnsi" w:cstheme="majorHAnsi"/>
           <w:lang w:val="es-ES"/>
         </w:rPr>
-        <w:t>UPB-MOTORS</w:t>
-      </w:r>
-      <w:r>
-        <w:rPr>
-          <w:rFonts w:asciiTheme="majorHAnsi" w:hAnsiTheme="majorHAnsi" w:cstheme="majorHAnsi"/>
-          <w:lang w:val="es-ES"/>
-        </w:rPr>
-        <w:t xml:space="preserve"> se asegurará que la Transferencia y Transmisión de Datos Personales sea a Terceros y Entidades Autorizadas, que tengan los niveles y estándares de seguridad acordes con la Ley y, en el caso de los encargados del tratamiento, compartan su Política de Privacidad y Tratamiento de Datos Personales y que mantengan la reserva de la información de acuerdo con la normatividad vigente, aun cuando haya finalizado su relación contractual.</w:t>
+        <w:t>UPB-MOTORS se asegurará que la Transferencia y Transmisión de Datos Personales sea a Terceros y Entidades Autorizadas, que tengan los niveles y estándares de seguridad acordes con la Ley y, en el caso de los encargados del tratamiento, compartan su Política de Privacidad y Tratamiento de Datos Personales y que mantengan la reserva de la información de acuerdo con la normatividad vigente, aun cuando haya finalizado su relación contractual.</w:t>
       </w:r>
     </w:p>
     <w:p>
@@ -4983,14 +4137,7 @@
           <w:rFonts w:asciiTheme="majorHAnsi" w:hAnsiTheme="majorHAnsi" w:cstheme="majorHAnsi"/>
           <w:lang w:val="es-ES"/>
         </w:rPr>
-        <w:t>UPB-MOTORS</w:t>
-      </w:r>
-      <w:r>
-        <w:rPr>
-          <w:rFonts w:asciiTheme="majorHAnsi" w:hAnsiTheme="majorHAnsi" w:cstheme="majorHAnsi"/>
-          <w:lang w:val="es-ES"/>
-        </w:rPr>
-        <w:t xml:space="preserve"> Transferirá los Datos Personales de los Titulares, únicamente a las personas y para los fines para los que fueron autorizados po</w:t>
+        <w:t>UPB-MOTORS Transferirá los Datos Personales de los Titulares, únicamente a las personas y para los fines para los que fueron autorizados po</w:t>
       </w:r>
       <w:r>
         <w:rPr>
@@ -5019,14 +4166,7 @@
           <w:lang w:val="es-ES"/>
         </w:rPr>
         <w:lastRenderedPageBreak/>
-        <w:t>UPB-MOTORS</w:t>
-      </w:r>
-      <w:r>
-        <w:rPr>
-          <w:rFonts w:asciiTheme="majorHAnsi" w:hAnsiTheme="majorHAnsi" w:cstheme="majorHAnsi"/>
-          <w:lang w:val="es-ES"/>
-        </w:rPr>
-        <w:t xml:space="preserve"> se compromete a mantener informados a las Entidades Autorizadas y a los Encargados de todos los cambios que solicita el Titular de la información, con el fin de que los datos siempre se mantengan actualizados.</w:t>
+        <w:t>UPB-MOTORS se compromete a mantener informados a las Entidades Autorizadas y a los Encargados de todos los cambios que solicita el Titular de la información, con el fin de que los datos siempre se mantengan actualizados.</w:t>
       </w:r>
     </w:p>
     <w:p>
@@ -5047,21 +4187,7 @@
           <w:rFonts w:asciiTheme="majorHAnsi" w:hAnsiTheme="majorHAnsi" w:cstheme="majorHAnsi"/>
           <w:lang w:val="es-ES"/>
         </w:rPr>
-        <w:t xml:space="preserve">Las Bases de Datos de </w:t>
-      </w:r>
-      <w:r>
-        <w:rPr>
-          <w:rFonts w:asciiTheme="majorHAnsi" w:hAnsiTheme="majorHAnsi" w:cstheme="majorHAnsi"/>
-          <w:lang w:val="es-ES"/>
-        </w:rPr>
-        <w:t>UPB-MOTORS</w:t>
-      </w:r>
-      <w:r>
-        <w:rPr>
-          <w:rFonts w:asciiTheme="majorHAnsi" w:hAnsiTheme="majorHAnsi" w:cstheme="majorHAnsi"/>
-          <w:lang w:val="es-ES"/>
-        </w:rPr>
-        <w:t xml:space="preserve"> se encuentran registradas en el Registro Nacional de Bases de Datos.</w:t>
+        <w:t>Las Bases de Datos de UPB-MOTORS se encuentran registradas en el Registro Nacional de Bases de Datos.</w:t>
       </w:r>
     </w:p>
     <w:p>
@@ -5082,14 +4208,7 @@
           <w:rFonts w:asciiTheme="majorHAnsi" w:hAnsiTheme="majorHAnsi" w:cstheme="majorHAnsi"/>
           <w:lang w:val="es-ES"/>
         </w:rPr>
-        <w:t>UPB-MOTORS</w:t>
-      </w:r>
-      <w:r>
-        <w:rPr>
-          <w:rFonts w:asciiTheme="majorHAnsi" w:hAnsiTheme="majorHAnsi" w:cstheme="majorHAnsi"/>
-          <w:lang w:val="es-ES"/>
-        </w:rPr>
-        <w:t xml:space="preserve"> con ayuda del Administrador de Bases de Datos, implementarán procedimientos tendientes a garantizar el cumplimiento de la presente Política.</w:t>
+        <w:t>UPB-MOTORS con ayuda del Administrador de Bases de Datos, implementarán procedimientos tendientes a garantizar el cumplimiento de la presente Política.</w:t>
       </w:r>
     </w:p>
     <w:p>
@@ -5110,14 +4229,7 @@
           <w:rFonts w:asciiTheme="majorHAnsi" w:hAnsiTheme="majorHAnsi" w:cstheme="majorHAnsi"/>
           <w:lang w:val="es-ES"/>
         </w:rPr>
-        <w:t>UPB-MOTORS</w:t>
-      </w:r>
-      <w:r>
-        <w:rPr>
-          <w:rFonts w:asciiTheme="majorHAnsi" w:hAnsiTheme="majorHAnsi" w:cstheme="majorHAnsi"/>
-          <w:lang w:val="es-ES"/>
-        </w:rPr>
-        <w:t xml:space="preserve"> publicará el Aviso de Privacidad con anterioridad a la recolección de los Datos Personales.</w:t>
+        <w:t>UPB-MOTORS publicará el Aviso de Privacidad con anterioridad a la recolección de los Datos Personales.</w:t>
       </w:r>
     </w:p>
     <w:p>
@@ -5133,21 +4245,7 @@
           <w:rFonts w:asciiTheme="majorHAnsi" w:hAnsiTheme="majorHAnsi" w:cstheme="majorHAnsi"/>
           <w:lang w:val="es-ES"/>
         </w:rPr>
-        <w:t xml:space="preserve">ARTÍCULO 22. FINALIDAD DEL TRATAMIENTO: </w:t>
-      </w:r>
-      <w:r>
-        <w:rPr>
-          <w:rFonts w:asciiTheme="majorHAnsi" w:hAnsiTheme="majorHAnsi" w:cstheme="majorHAnsi"/>
-          <w:lang w:val="es-ES"/>
-        </w:rPr>
-        <w:t>UPB-MOTORS</w:t>
-      </w:r>
-      <w:r>
-        <w:rPr>
-          <w:rFonts w:asciiTheme="majorHAnsi" w:hAnsiTheme="majorHAnsi" w:cstheme="majorHAnsi"/>
-          <w:lang w:val="es-ES"/>
-        </w:rPr>
-        <w:t xml:space="preserve"> recolecta, almacena, usa, circula, Transmite y Transfiere Datos Personales de sus clientes, proveedores, empleados, posibles clientes, posibles empleados y posibles proveedores con fines de control, seguridad, establecimiento de relaciones comerciales o jurídicas, procesos judiciales, requerimientos de autoridades administrativas y para futuras referenci</w:t>
+        <w:t>ARTÍCULO 22. FINALIDAD DEL TRATAMIENTO: UPB-MOTORS recolecta, almacena, usa, circula, Transmite y Transfiere Datos Personales de sus clientes, proveedores, empleados, posibles clientes, posibles empleados y posibles proveedores con fines de control, seguridad, establecimiento de relaciones comerciales o jurídicas, procesos judiciales, requerimientos de autoridades administrativas y para futuras referenci</w:t>
       </w:r>
       <w:r>
         <w:rPr>
@@ -5170,49 +4268,7 @@
           <w:rFonts w:asciiTheme="majorHAnsi" w:hAnsiTheme="majorHAnsi" w:cstheme="majorHAnsi"/>
           <w:lang w:val="es-ES"/>
         </w:rPr>
-        <w:t xml:space="preserve">Los datos personales recolectados por </w:t>
-      </w:r>
-      <w:r>
-        <w:rPr>
-          <w:rFonts w:asciiTheme="majorHAnsi" w:hAnsiTheme="majorHAnsi" w:cstheme="majorHAnsi"/>
-          <w:lang w:val="es-ES"/>
-        </w:rPr>
-        <w:t>UPB-MOTORS</w:t>
-      </w:r>
-      <w:r>
-        <w:rPr>
-          <w:rFonts w:asciiTheme="majorHAnsi" w:hAnsiTheme="majorHAnsi" w:cstheme="majorHAnsi"/>
-          <w:lang w:val="es-ES"/>
-        </w:rPr>
-        <w:t xml:space="preserve"> serán incluidos en una o más bases de datos y podrán ser transmitidos y/o transferidos entre </w:t>
-      </w:r>
-      <w:r>
-        <w:rPr>
-          <w:rFonts w:asciiTheme="majorHAnsi" w:hAnsiTheme="majorHAnsi" w:cstheme="majorHAnsi"/>
-          <w:lang w:val="es-ES"/>
-        </w:rPr>
-        <w:t>UPB-MOTORS</w:t>
-      </w:r>
-      <w:r>
-        <w:rPr>
-          <w:rFonts w:asciiTheme="majorHAnsi" w:hAnsiTheme="majorHAnsi" w:cstheme="majorHAnsi"/>
-          <w:lang w:val="es-ES"/>
-        </w:rPr>
-        <w:t xml:space="preserve">, sus subordinadas vinculadas, su matriz o controlante, las subordinadas de su matriz o controlante, (en adelante “Las Entidades Autorizadas”), para que directamente o a través de terceros, traten los datos personales únicamente de acuerdo con los fines establecidos en el presente aviso. De igual forma, las bases de datos de </w:t>
-      </w:r>
-      <w:r>
-        <w:rPr>
-          <w:rFonts w:asciiTheme="majorHAnsi" w:hAnsiTheme="majorHAnsi" w:cstheme="majorHAnsi"/>
-          <w:lang w:val="es-ES"/>
-        </w:rPr>
-        <w:t>UPB-MOTORS</w:t>
-      </w:r>
-      <w:r>
-        <w:rPr>
-          <w:rFonts w:asciiTheme="majorHAnsi" w:hAnsiTheme="majorHAnsi" w:cstheme="majorHAnsi"/>
-          <w:lang w:val="es-ES"/>
-        </w:rPr>
-        <w:t xml:space="preserve"> podrán incluir e integrar datos transmitidos y/o transferidos a ésta por las Entidade</w:t>
+        <w:t>Los datos personales recolectados por UPB-MOTORS serán incluidos en una o más bases de datos y podrán ser transmitidos y/o transferidos entre UPB-MOTORS, sus subordinadas vinculadas, su matriz o controlante, las subordinadas de su matriz o controlante, (en adelante “Las Entidades Autorizadas”), para que directamente o a través de terceros, traten los datos personales únicamente de acuerdo con los fines establecidos en el presente aviso. De igual forma, las bases de datos de UPB-MOTORS podrán incluir e integrar datos transmitidos y/o transferidos a ésta por las Entidade</w:t>
       </w:r>
       <w:r>
         <w:rPr>
@@ -5298,21 +4354,7 @@
           <w:rFonts w:asciiTheme="majorHAnsi" w:hAnsiTheme="majorHAnsi" w:cstheme="majorHAnsi"/>
           <w:lang w:val="es-ES"/>
         </w:rPr>
-        <w:t xml:space="preserve">Administrar los asuntos internos de </w:t>
-      </w:r>
-      <w:r>
-        <w:rPr>
-          <w:rFonts w:asciiTheme="majorHAnsi" w:hAnsiTheme="majorHAnsi" w:cstheme="majorHAnsi"/>
-          <w:lang w:val="es-ES"/>
-        </w:rPr>
-        <w:t>UPB-MOTORS</w:t>
-      </w:r>
-      <w:r>
-        <w:rPr>
-          <w:rFonts w:asciiTheme="majorHAnsi" w:hAnsiTheme="majorHAnsi" w:cstheme="majorHAnsi"/>
-          <w:lang w:val="es-ES"/>
-        </w:rPr>
-        <w:t>, incluyendo, pero sin limitarse a la contabilidad, reportes financieros y de gestión, cálculo, presentación y pago de impuestos, otros registros y reportes de cumplimiento, procesos de auditoría interna o externa. Esta información incluye Datos Personales de directores y agentes de las afiliadas de la compañía.</w:t>
+        <w:t>Administrar los asuntos internos de UPB-MOTORS, incluyendo, pero sin limitarse a la contabilidad, reportes financieros y de gestión, cálculo, presentación y pago de impuestos, otros registros y reportes de cumplimiento, procesos de auditoría interna o externa. Esta información incluye Datos Personales de directores y agentes de las afiliadas de la compañía.</w:t>
       </w:r>
     </w:p>
     <w:p>
@@ -5502,35 +4544,7 @@
           <w:rFonts w:asciiTheme="majorHAnsi" w:hAnsiTheme="majorHAnsi" w:cstheme="majorHAnsi"/>
           <w:lang w:val="es-ES"/>
         </w:rPr>
-        <w:t xml:space="preserve">Entregar y ofrecer al Titular de forma general o segmentada, información, contenido y/o publicidad, de </w:t>
-      </w:r>
-      <w:r>
-        <w:rPr>
-          <w:rFonts w:asciiTheme="majorHAnsi" w:hAnsiTheme="majorHAnsi" w:cstheme="majorHAnsi"/>
-          <w:lang w:val="es-ES"/>
-        </w:rPr>
-        <w:t>UPB-MOTORS</w:t>
-      </w:r>
-      <w:r>
-        <w:rPr>
-          <w:rFonts w:asciiTheme="majorHAnsi" w:hAnsiTheme="majorHAnsi" w:cstheme="majorHAnsi"/>
-          <w:lang w:val="es-ES"/>
-        </w:rPr>
-        <w:t xml:space="preserve">, las Entidades Autorizadas y/o de terceros, y calificar la propensión y/o afinidad a productos o servicios de </w:t>
-      </w:r>
-      <w:r>
-        <w:rPr>
-          <w:rFonts w:asciiTheme="majorHAnsi" w:hAnsiTheme="majorHAnsi" w:cstheme="majorHAnsi"/>
-          <w:lang w:val="es-ES"/>
-        </w:rPr>
-        <w:t>UPB-MOTORS</w:t>
-      </w:r>
-      <w:r>
-        <w:rPr>
-          <w:rFonts w:asciiTheme="majorHAnsi" w:hAnsiTheme="majorHAnsi" w:cstheme="majorHAnsi"/>
-          <w:lang w:val="es-ES"/>
-        </w:rPr>
-        <w:t xml:space="preserve"> y/o de Las Entidades Autorizadas y/o de terceros para realizar segmentaciones o perfilamiento de usuarios.</w:t>
+        <w:t>Entregar y ofrecer al Titular de forma general o segmentada, información, contenido y/o publicidad, de UPB-MOTORS, las Entidades Autorizadas y/o de terceros, y calificar la propensión y/o afinidad a productos o servicios de UPB-MOTORS y/o de Las Entidades Autorizadas y/o de terceros para realizar segmentaciones o perfilamiento de usuarios.</w:t>
       </w:r>
     </w:p>
     <w:p>
@@ -5551,21 +4565,7 @@
           <w:rFonts w:asciiTheme="majorHAnsi" w:hAnsiTheme="majorHAnsi" w:cstheme="majorHAnsi"/>
           <w:lang w:val="es-ES"/>
         </w:rPr>
-        <w:t xml:space="preserve">Elaborar y reportar información estadística, encuestas de satisfacción, estudios y análisis de mercado o de consumo, incluyendo la posibilidad de contactarlo para dichos propósitos por parte de </w:t>
-      </w:r>
-      <w:r>
-        <w:rPr>
-          <w:rFonts w:asciiTheme="majorHAnsi" w:hAnsiTheme="majorHAnsi" w:cstheme="majorHAnsi"/>
-          <w:lang w:val="es-ES"/>
-        </w:rPr>
-        <w:t>UPB-MOTORS</w:t>
-      </w:r>
-      <w:r>
-        <w:rPr>
-          <w:rFonts w:asciiTheme="majorHAnsi" w:hAnsiTheme="majorHAnsi" w:cstheme="majorHAnsi"/>
-          <w:lang w:val="es-ES"/>
-        </w:rPr>
-        <w:t xml:space="preserve"> y/o Las Entidades Autorizadas.</w:t>
+        <w:t>Elaborar y reportar información estadística, encuestas de satisfacción, estudios y análisis de mercado o de consumo, incluyendo la posibilidad de contactarlo para dichos propósitos por parte de UPB-MOTORS y/o Las Entidades Autorizadas.</w:t>
       </w:r>
     </w:p>
     <w:p>
@@ -5607,35 +4607,7 @@
           <w:rFonts w:asciiTheme="majorHAnsi" w:hAnsiTheme="majorHAnsi" w:cstheme="majorHAnsi"/>
           <w:lang w:val="es-ES"/>
         </w:rPr>
-        <w:t xml:space="preserve">Identificar, recolectar y asociar a los datos, información sobre preferencias de navegación del titular en los portales de </w:t>
-      </w:r>
-      <w:r>
-        <w:rPr>
-          <w:rFonts w:asciiTheme="majorHAnsi" w:hAnsiTheme="majorHAnsi" w:cstheme="majorHAnsi"/>
-          <w:lang w:val="es-ES"/>
-        </w:rPr>
-        <w:t>UPB-MOTORS</w:t>
-      </w:r>
-      <w:r>
-        <w:rPr>
-          <w:rFonts w:asciiTheme="majorHAnsi" w:hAnsiTheme="majorHAnsi" w:cstheme="majorHAnsi"/>
-          <w:lang w:val="es-ES"/>
-        </w:rPr>
-        <w:t xml:space="preserve"> y/o de Las Entidades Autorizadas, así como datos de georreferenciación o y/o ubicación específica que generen dispositivos móviles, para mejorar la experiencia del usuario, conocer su perfil de navegación, entregar información y/o publicidad segmentada sobre productos y/o servicios propios o de terceros, calificar la propensión y/o afinidad a productos o servicios de </w:t>
-      </w:r>
-      <w:r>
-        <w:rPr>
-          <w:rFonts w:asciiTheme="majorHAnsi" w:hAnsiTheme="majorHAnsi" w:cstheme="majorHAnsi"/>
-          <w:lang w:val="es-ES"/>
-        </w:rPr>
-        <w:t>UPB-MOTORS</w:t>
-      </w:r>
-      <w:r>
-        <w:rPr>
-          <w:rFonts w:asciiTheme="majorHAnsi" w:hAnsiTheme="majorHAnsi" w:cstheme="majorHAnsi"/>
-          <w:lang w:val="es-ES"/>
-        </w:rPr>
-        <w:t xml:space="preserve"> y/o de Las Entidades Autorizadas y/o de terceros. Para mayor detalle, ver Política de Datos de Navegación- “Cookies”.</w:t>
+        <w:t>Identificar, recolectar y asociar a los datos, información sobre preferencias de navegación del titular en los portales de UPB-MOTORS y/o de Las Entidades Autorizadas, así como datos de georreferenciación o y/o ubicación específica que generen dispositivos móviles, para mejorar la experiencia del usuario, conocer su perfil de navegación, entregar información y/o publicidad segmentada sobre productos y/o servicios propios o de terceros, calificar la propensión y/o afinidad a productos o servicios de UPB-MOTORS y/o de Las Entidades Autorizadas y/o de terceros. Para mayor detalle, ver Política de Datos de Navegación- “Cookies”.</w:t>
       </w:r>
     </w:p>
     <w:p>
@@ -5656,49 +4628,7 @@
           <w:rFonts w:asciiTheme="majorHAnsi" w:hAnsiTheme="majorHAnsi" w:cstheme="majorHAnsi"/>
           <w:lang w:val="es-ES"/>
         </w:rPr>
-        <w:t xml:space="preserve">Identificar, recolectar y asociar a los datos, información sobre sus hábitos de compra o intereses y compartirlos con Las Entidades Autorizadas y/o terceros, tales como: la asistencia a eventos públicos o privados de </w:t>
-      </w:r>
-      <w:r>
-        <w:rPr>
-          <w:rFonts w:asciiTheme="majorHAnsi" w:hAnsiTheme="majorHAnsi" w:cstheme="majorHAnsi"/>
-          <w:lang w:val="es-ES"/>
-        </w:rPr>
-        <w:t>UPB-MOTORS</w:t>
-      </w:r>
-      <w:r>
-        <w:rPr>
-          <w:rFonts w:asciiTheme="majorHAnsi" w:hAnsiTheme="majorHAnsi" w:cstheme="majorHAnsi"/>
-          <w:lang w:val="es-ES"/>
-        </w:rPr>
-        <w:t xml:space="preserve"> y/o Las Entidades Autorizadas; la redención o uso de promociones a las cuales haya tenido acceso por ser cliente de </w:t>
-      </w:r>
-      <w:r>
-        <w:rPr>
-          <w:rFonts w:asciiTheme="majorHAnsi" w:hAnsiTheme="majorHAnsi" w:cstheme="majorHAnsi"/>
-          <w:lang w:val="es-ES"/>
-        </w:rPr>
-        <w:t>UPB-MOTORS</w:t>
-      </w:r>
-      <w:r>
-        <w:rPr>
-          <w:rFonts w:asciiTheme="majorHAnsi" w:hAnsiTheme="majorHAnsi" w:cstheme="majorHAnsi"/>
-          <w:lang w:val="es-ES"/>
-        </w:rPr>
-        <w:t xml:space="preserve"> y/o Las Entidades Autorizadas; el uso de la tarjeta del Club Vivamos El Tiempo y/o similares de marca compartida; el uso de redes sociales, en donde siga o sea seguido, o haya generado una interacción con </w:t>
-      </w:r>
-      <w:r>
-        <w:rPr>
-          <w:rFonts w:asciiTheme="majorHAnsi" w:hAnsiTheme="majorHAnsi" w:cstheme="majorHAnsi"/>
-          <w:lang w:val="es-ES"/>
-        </w:rPr>
-        <w:t>UPB-MOTORS</w:t>
-      </w:r>
-      <w:r>
-        <w:rPr>
-          <w:rFonts w:asciiTheme="majorHAnsi" w:hAnsiTheme="majorHAnsi" w:cstheme="majorHAnsi"/>
-          <w:lang w:val="es-ES"/>
-        </w:rPr>
-        <w:t xml:space="preserve"> y/o Las Entidades Autorizadas.</w:t>
+        <w:t>Identificar, recolectar y asociar a los datos, información sobre sus hábitos de compra o intereses y compartirlos con Las Entidades Autorizadas y/o terceros, tales como: la asistencia a eventos públicos o privados de UPB-MOTORS y/o Las Entidades Autorizadas; la redención o uso de promociones a las cuales haya tenido acceso por ser cliente de UPB-MOTORS y/o Las Entidades Autorizadas; el uso de la tarjeta del Club Vivamos El Tiempo y/o similares de marca compartida; el uso de redes sociales, en donde siga o sea seguido, o haya generado una interacción con UPB-MOTORS y/o Las Entidades Autorizadas.</w:t>
       </w:r>
     </w:p>
     <w:p>
@@ -5756,21 +4686,7 @@
           <w:rFonts w:asciiTheme="majorHAnsi" w:hAnsiTheme="majorHAnsi" w:cstheme="majorHAnsi"/>
           <w:lang w:val="es-ES"/>
         </w:rPr>
-        <w:t xml:space="preserve">Transferirlos y/o transmitirlos dentro o fuera de Colombia (sin consideración al país de destino), a la(s) compañía que a futuro pueda(n) administrar y/o adquirir, total o parcialmente, a </w:t>
-      </w:r>
-      <w:r>
-        <w:rPr>
-          <w:rFonts w:asciiTheme="majorHAnsi" w:hAnsiTheme="majorHAnsi" w:cstheme="majorHAnsi"/>
-          <w:lang w:val="es-ES"/>
-        </w:rPr>
-        <w:t>UPB-MOTORS</w:t>
-      </w:r>
-      <w:r>
-        <w:rPr>
-          <w:rFonts w:asciiTheme="majorHAnsi" w:hAnsiTheme="majorHAnsi" w:cstheme="majorHAnsi"/>
-          <w:lang w:val="es-ES"/>
-        </w:rPr>
-        <w:t xml:space="preserve"> y/o una de las Entidades Autorizadas o alguno de las unidades de negocios o activos de estas.</w:t>
+        <w:t>Transferirlos y/o transmitirlos dentro o fuera de Colombia (sin consideración al país de destino), a la(s) compañía que a futuro pueda(n) administrar y/o adquirir, total o parcialmente, a UPB-MOTORS y/o una de las Entidades Autorizadas o alguno de las unidades de negocios o activos de estas.</w:t>
       </w:r>
     </w:p>
     <w:p>
@@ -5792,21 +4708,7 @@
           <w:lang w:val="es-ES"/>
         </w:rPr>
         <w:lastRenderedPageBreak/>
-        <w:t xml:space="preserve">Recolección y entrega de información ante autoridades públicas o privadas, nacionales o extranjeras con competencia sobre </w:t>
-      </w:r>
-      <w:r>
-        <w:rPr>
-          <w:rFonts w:asciiTheme="majorHAnsi" w:hAnsiTheme="majorHAnsi" w:cstheme="majorHAnsi"/>
-          <w:lang w:val="es-ES"/>
-        </w:rPr>
-        <w:t>UPB-MOTORS</w:t>
-      </w:r>
-      <w:r>
-        <w:rPr>
-          <w:rFonts w:asciiTheme="majorHAnsi" w:hAnsiTheme="majorHAnsi" w:cstheme="majorHAnsi"/>
-          <w:lang w:val="es-ES"/>
-        </w:rPr>
-        <w:t xml:space="preserve"> y/o Las Entidades Autorizadas, o sobre sus actividades, productos y/o servicios, cuando se requiera para dar cumplimiento a sus deberes legales o reglamentarios, incluyendo dentro de éstos, aquellos referentes a la prevención de la evasión fiscal, lavado de activos y financiación del terrorismo u otros propósitos similares.</w:t>
+        <w:t>Recolección y entrega de información ante autoridades públicas o privadas, nacionales o extranjeras con competencia sobre UPB-MOTORS y/o Las Entidades Autorizadas, o sobre sus actividades, productos y/o servicios, cuando se requiera para dar cumplimiento a sus deberes legales o reglamentarios, incluyendo dentro de éstos, aquellos referentes a la prevención de la evasión fiscal, lavado de activos y financiación del terrorismo u otros propósitos similares.</w:t>
       </w:r>
     </w:p>
     <w:p>
@@ -5827,21 +4729,7 @@
           <w:rFonts w:asciiTheme="majorHAnsi" w:hAnsiTheme="majorHAnsi" w:cstheme="majorHAnsi"/>
           <w:lang w:val="es-ES"/>
         </w:rPr>
-        <w:t xml:space="preserve">Hacer perfilamientos de bases de datos o generar perfiles básicos y demográficos con los datos personales, así como completitud de datos de contacto mediante el cruce de bases de datos de </w:t>
-      </w:r>
-      <w:r>
-        <w:rPr>
-          <w:rFonts w:asciiTheme="majorHAnsi" w:hAnsiTheme="majorHAnsi" w:cstheme="majorHAnsi"/>
-          <w:lang w:val="es-ES"/>
-        </w:rPr>
-        <w:t>UPB-MOTORS</w:t>
-      </w:r>
-      <w:r>
-        <w:rPr>
-          <w:rFonts w:asciiTheme="majorHAnsi" w:hAnsiTheme="majorHAnsi" w:cstheme="majorHAnsi"/>
-          <w:lang w:val="es-ES"/>
-        </w:rPr>
-        <w:t xml:space="preserve">, Las Entidades Autorizadas y/o terceros tales como la </w:t>
+        <w:t xml:space="preserve">Hacer perfilamientos de bases de datos o generar perfiles básicos y demográficos con los datos personales, así como completitud de datos de contacto mediante el cruce de bases de datos de UPB-MOTORS, Las Entidades Autorizadas y/o terceros tales como la </w:t>
       </w:r>
       <w:proofErr w:type="spellStart"/>
       <w:r>
@@ -5857,21 +4745,7 @@
           <w:rFonts w:asciiTheme="majorHAnsi" w:hAnsiTheme="majorHAnsi" w:cstheme="majorHAnsi"/>
           <w:lang w:val="es-ES"/>
         </w:rPr>
-        <w:t xml:space="preserve"> Nacional del Estado Civil y sus aliados tecnológicos certificados, operadores de información comercial o crediticia, entidades que formen parte del Sistema de Seguridad Social Integral, empresas prestadoras de servicios públicos, con miras a enriquecer las bases de datos de </w:t>
-      </w:r>
-      <w:r>
-        <w:rPr>
-          <w:rFonts w:asciiTheme="majorHAnsi" w:hAnsiTheme="majorHAnsi" w:cstheme="majorHAnsi"/>
-          <w:lang w:val="es-ES"/>
-        </w:rPr>
-        <w:t>UPB-MOTORS</w:t>
-      </w:r>
-      <w:r>
-        <w:rPr>
-          <w:rFonts w:asciiTheme="majorHAnsi" w:hAnsiTheme="majorHAnsi" w:cstheme="majorHAnsi"/>
-          <w:lang w:val="es-ES"/>
-        </w:rPr>
-        <w:t xml:space="preserve"> y/o de las Entidades Autorizadas.</w:t>
+        <w:t xml:space="preserve"> Nacional del Estado Civil y sus aliados tecnológicos certificados, operadores de información comercial o crediticia, entidades que formen parte del Sistema de Seguridad Social Integral, empresas prestadoras de servicios públicos, con miras a enriquecer las bases de datos de UPB-MOTORS y/o de las Entidades Autorizadas.</w:t>
       </w:r>
     </w:p>
     <w:p>
@@ -5892,21 +4766,7 @@
           <w:rFonts w:asciiTheme="majorHAnsi" w:hAnsiTheme="majorHAnsi" w:cstheme="majorHAnsi"/>
           <w:lang w:val="es-ES"/>
         </w:rPr>
-        <w:t xml:space="preserve">Hacer perfilamientos de bases de datos o generar perfiles básicos y demográficos con los Datos Personales, así como completitud de datos de contacto mediante el cruce de bases de datos de </w:t>
-      </w:r>
-      <w:r>
-        <w:rPr>
-          <w:rFonts w:asciiTheme="majorHAnsi" w:hAnsiTheme="majorHAnsi" w:cstheme="majorHAnsi"/>
-          <w:lang w:val="es-ES"/>
-        </w:rPr>
-        <w:t>UPB-MOTORS</w:t>
-      </w:r>
-      <w:r>
-        <w:rPr>
-          <w:rFonts w:asciiTheme="majorHAnsi" w:hAnsiTheme="majorHAnsi" w:cstheme="majorHAnsi"/>
-          <w:lang w:val="es-ES"/>
-        </w:rPr>
-        <w:t xml:space="preserve">, Las Entidades Autorizadas y/o terceros tales como la </w:t>
+        <w:t xml:space="preserve">Hacer perfilamientos de bases de datos o generar perfiles básicos y demográficos con los Datos Personales, así como completitud de datos de contacto mediante el cruce de bases de datos de UPB-MOTORS, Las Entidades Autorizadas y/o terceros tales como la </w:t>
       </w:r>
       <w:proofErr w:type="spellStart"/>
       <w:r>
@@ -5922,21 +4782,7 @@
           <w:rFonts w:asciiTheme="majorHAnsi" w:hAnsiTheme="majorHAnsi" w:cstheme="majorHAnsi"/>
           <w:lang w:val="es-ES"/>
         </w:rPr>
-        <w:t xml:space="preserve"> Nacional del Estado Civil y sus aliados tecnológicos certificados, operadores de información comercial o crediticia, entidades que formen parte del Sistema de Seguridad Social Integral, empresas prestadoras de servicios públicos, con miras a enriquecer las bases de datos de </w:t>
-      </w:r>
-      <w:r>
-        <w:rPr>
-          <w:rFonts w:asciiTheme="majorHAnsi" w:hAnsiTheme="majorHAnsi" w:cstheme="majorHAnsi"/>
-          <w:lang w:val="es-ES"/>
-        </w:rPr>
-        <w:t>UPB-MOTORS</w:t>
-      </w:r>
-      <w:r>
-        <w:rPr>
-          <w:rFonts w:asciiTheme="majorHAnsi" w:hAnsiTheme="majorHAnsi" w:cstheme="majorHAnsi"/>
-          <w:lang w:val="es-ES"/>
-        </w:rPr>
-        <w:t xml:space="preserve"> y/o de las Entidades Autorizadas.</w:t>
+        <w:t xml:space="preserve"> Nacional del Estado Civil y sus aliados tecnológicos certificados, operadores de información comercial o crediticia, entidades que formen parte del Sistema de Seguridad Social Integral, empresas prestadoras de servicios públicos, con miras a enriquecer las bases de datos de UPB-MOTORS y/o de las Entidades Autorizadas.</w:t>
       </w:r>
     </w:p>
     <w:p>
@@ -5978,35 +4824,7 @@
           <w:rFonts w:asciiTheme="majorHAnsi" w:hAnsiTheme="majorHAnsi" w:cstheme="majorHAnsi"/>
           <w:lang w:val="es-ES"/>
         </w:rPr>
-        <w:t xml:space="preserve">Solicitar, capturar, consultar, actualizar, suministrar, reportar, procesar, transmitir, transferir, usar, poner en circulación y divulgar toda la información que se refiere al comportamiento crediticio, financiero y comercial de los Clientes de </w:t>
-      </w:r>
-      <w:r>
-        <w:rPr>
-          <w:rFonts w:asciiTheme="majorHAnsi" w:hAnsiTheme="majorHAnsi" w:cstheme="majorHAnsi"/>
-          <w:lang w:val="es-ES"/>
-        </w:rPr>
-        <w:t>UPB-MOTORS</w:t>
-      </w:r>
-      <w:r>
-        <w:rPr>
-          <w:rFonts w:asciiTheme="majorHAnsi" w:hAnsiTheme="majorHAnsi" w:cstheme="majorHAnsi"/>
-          <w:lang w:val="es-ES"/>
-        </w:rPr>
-        <w:t xml:space="preserve">, sea positivo o negativo, cuantas veces se requiera, respecto de las transacciones comerciales con </w:t>
-      </w:r>
-      <w:r>
-        <w:rPr>
-          <w:rFonts w:asciiTheme="majorHAnsi" w:hAnsiTheme="majorHAnsi" w:cstheme="majorHAnsi"/>
-          <w:lang w:val="es-ES"/>
-        </w:rPr>
-        <w:t>UPB-MOTORS</w:t>
-      </w:r>
-      <w:r>
-        <w:rPr>
-          <w:rFonts w:asciiTheme="majorHAnsi" w:hAnsiTheme="majorHAnsi" w:cstheme="majorHAnsi"/>
-          <w:lang w:val="es-ES"/>
-        </w:rPr>
-        <w:t>, a las Bases de Datos o centrales de información financiera o crediticia, de Operadores de Información y/o Entidades Financieras residentes o no en Colombia, y/o que presten el mismo servicio o quien represente sus derechos. Con este tratamiento se busca que el comportamiento de las obligaciones de los Clientes, sea registrado con el objeto de suministrar información suficiente y adecuada al mercado sobre el estado de las obligaciones financieras, comerciales, crediticias y/o de servicios del Cliente. Lo anterior, en cumplimiento de la Ley 1266 de 2008.</w:t>
+        <w:t>Solicitar, capturar, consultar, actualizar, suministrar, reportar, procesar, transmitir, transferir, usar, poner en circulación y divulgar toda la información que se refiere al comportamiento crediticio, financiero y comercial de los Clientes de UPB-MOTORS, sea positivo o negativo, cuantas veces se requiera, respecto de las transacciones comerciales con UPB-MOTORS, a las Bases de Datos o centrales de información financiera o crediticia, de Operadores de Información y/o Entidades Financieras residentes o no en Colombia, y/o que presten el mismo servicio o quien represente sus derechos. Con este tratamiento se busca que el comportamiento de las obligaciones de los Clientes, sea registrado con el objeto de suministrar información suficiente y adecuada al mercado sobre el estado de las obligaciones financieras, comerciales, crediticias y/o de servicios del Cliente. Lo anterior, en cumplimiento de la Ley 1266 de 2008.</w:t>
       </w:r>
     </w:p>
     <w:p>
@@ -6042,6 +4860,7 @@
           <w:lang w:val="es-ES"/>
         </w:rPr>
       </w:pPr>
+      <w:bookmarkStart w:id="5" w:name="_Toc101634426"/>
       <w:r>
         <w:rPr>
           <w:rFonts w:cstheme="majorHAnsi"/>
@@ -6053,41 +4872,21 @@
         </w:rPr>
         <w:t>Seguridad de la Información</w:t>
       </w:r>
-    </w:p>
-    <w:p>
-      <w:pPr>
-        <w:rPr>
-          <w:rFonts w:asciiTheme="majorHAnsi" w:hAnsiTheme="majorHAnsi" w:cstheme="majorHAnsi"/>
-          <w:lang w:val="es-ES"/>
-        </w:rPr>
-      </w:pPr>
-      <w:r>
-        <w:rPr>
-          <w:rFonts w:asciiTheme="majorHAnsi" w:hAnsiTheme="majorHAnsi" w:cstheme="majorHAnsi"/>
-          <w:lang w:val="es-ES"/>
-        </w:rPr>
-        <w:t xml:space="preserve">ARTÍCULO 23. MEDIDAS DE SEGURIDAD. En desarrollo del principio de seguridad establecido en la Ley 1581 de 2012, </w:t>
-      </w:r>
-      <w:r>
-        <w:rPr>
-          <w:rFonts w:asciiTheme="majorHAnsi" w:hAnsiTheme="majorHAnsi" w:cstheme="majorHAnsi"/>
-          <w:lang w:val="es-ES"/>
-        </w:rPr>
-        <w:t>UPB-MOTORS</w:t>
-      </w:r>
-      <w:r>
-        <w:rPr>
-          <w:rFonts w:asciiTheme="majorHAnsi" w:hAnsiTheme="majorHAnsi" w:cstheme="majorHAnsi"/>
-          <w:lang w:val="es-ES"/>
-        </w:rPr>
-        <w:t xml:space="preserve"> adoptará las medidas técnicas, humanas y administrativas que sean necesarias para otorgar seguridad a los registros evitando su adulteración, pérdida, consulta, uso o acce</w:t>
-      </w:r>
-      <w:r>
-        <w:rPr>
-          <w:rFonts w:asciiTheme="majorHAnsi" w:hAnsiTheme="majorHAnsi" w:cstheme="majorHAnsi"/>
-          <w:lang w:val="es-ES"/>
-        </w:rPr>
-        <w:t>so no autorizado o fraudulento.</w:t>
+      <w:bookmarkEnd w:id="5"/>
+    </w:p>
+    <w:p>
+      <w:pPr>
+        <w:rPr>
+          <w:rFonts w:asciiTheme="majorHAnsi" w:hAnsiTheme="majorHAnsi" w:cstheme="majorHAnsi"/>
+          <w:lang w:val="es-ES"/>
+        </w:rPr>
+      </w:pPr>
+      <w:r>
+        <w:rPr>
+          <w:rFonts w:asciiTheme="majorHAnsi" w:hAnsiTheme="majorHAnsi" w:cstheme="majorHAnsi"/>
+          <w:lang w:val="es-ES"/>
+        </w:rPr>
+        <w:t>ARTÍCULO 23. MEDIDAS DE SEGURIDAD. En desarrollo del principio de seguridad establecido en la Ley 1581 de 2012, UPB-MOTORS adoptará las medidas técnicas, humanas y administrativas que sean necesarias para otorgar seguridad a los registros evitando su adulteración, pérdida, consulta, uso o acceso no autorizado o fraudulento.</w:t>
       </w:r>
     </w:p>
     <w:p>
@@ -6118,21 +4917,7 @@
           <w:lang w:val="es-ES"/>
         </w:rPr>
         <w:lastRenderedPageBreak/>
-        <w:t xml:space="preserve">ARTÍCULO 24. IMPLEMENTACIÓN DE LAS MEDIDAS DE SEGURIDAD. </w:t>
-      </w:r>
-      <w:r>
-        <w:rPr>
-          <w:rFonts w:asciiTheme="majorHAnsi" w:hAnsiTheme="majorHAnsi" w:cstheme="majorHAnsi"/>
-          <w:lang w:val="es-ES"/>
-        </w:rPr>
-        <w:t>UPB-MOTORS</w:t>
-      </w:r>
-      <w:r>
-        <w:rPr>
-          <w:rFonts w:asciiTheme="majorHAnsi" w:hAnsiTheme="majorHAnsi" w:cstheme="majorHAnsi"/>
-          <w:lang w:val="es-ES"/>
-        </w:rPr>
-        <w:t xml:space="preserve"> mantendrá protocolos de seguridad de obligatorio cumplimiento para el personal con acceso a los datos de carácter personal y a los sistemas de información.</w:t>
+        <w:t>ARTÍCULO 24. IMPLEMENTACIÓN DE LAS MEDIDAS DE SEGURIDAD. UPB-MOTORS mantendrá protocolos de seguridad de obligatorio cumplimiento para el personal con acceso a los datos de carácter personal y a los sistemas de información.</w:t>
       </w:r>
     </w:p>
     <w:p>
@@ -6382,6 +5167,9 @@
           <w:lang w:val="es-ES"/>
         </w:rPr>
       </w:pPr>
+      <w:bookmarkStart w:id="6" w:name="_Toc101634427"/>
+      <w:bookmarkStart w:id="7" w:name="_GoBack"/>
+      <w:bookmarkEnd w:id="7"/>
       <w:r>
         <w:rPr>
           <w:rFonts w:cstheme="majorHAnsi"/>
@@ -6393,77 +5181,36 @@
         </w:rPr>
         <w:t>Disposiciones Finales</w:t>
       </w:r>
-    </w:p>
-    <w:p>
-      <w:pPr>
-        <w:rPr>
-          <w:rFonts w:asciiTheme="majorHAnsi" w:hAnsiTheme="majorHAnsi" w:cstheme="majorHAnsi"/>
-          <w:lang w:val="es-ES"/>
-        </w:rPr>
-      </w:pPr>
-      <w:r>
-        <w:rPr>
-          <w:rFonts w:asciiTheme="majorHAnsi" w:hAnsiTheme="majorHAnsi" w:cstheme="majorHAnsi"/>
-          <w:lang w:val="es-ES"/>
-        </w:rPr>
-        <w:t>ARTÍCULO 25. El Administrador de las Bases de Datos (Gobierno de Datos) es el área encargada para cumplir con función de protección de Datos Personales. El Administrador de las Bases de Datos, dará trámite a las solicitudes de los Titulares, para el ejercicio de los derechos de acceso, consulta, rectificación, actualización, supresión y revocatoria a que se refiere la Ley 1581 de 2012. Lo anterior, de ser necesario, se hará con el apoyo d</w:t>
-      </w:r>
-      <w:r>
-        <w:rPr>
-          <w:rFonts w:asciiTheme="majorHAnsi" w:hAnsiTheme="majorHAnsi" w:cstheme="majorHAnsi"/>
-          <w:lang w:val="es-ES"/>
-        </w:rPr>
-        <w:t>el área de SERVICIO AL CLIENTE.</w:t>
-      </w:r>
-    </w:p>
-    <w:p>
-      <w:pPr>
-        <w:rPr>
-          <w:rFonts w:asciiTheme="majorHAnsi" w:hAnsiTheme="majorHAnsi" w:cstheme="majorHAnsi"/>
-          <w:lang w:val="es-ES"/>
-        </w:rPr>
-      </w:pPr>
-      <w:r>
-        <w:rPr>
-          <w:rFonts w:asciiTheme="majorHAnsi" w:hAnsiTheme="majorHAnsi" w:cstheme="majorHAnsi"/>
-          <w:lang w:val="es-ES"/>
-        </w:rPr>
-        <w:t>ARTÍCULO 26. VIGENCIA. La present</w:t>
-      </w:r>
-      <w:r>
-        <w:rPr>
-          <w:rFonts w:asciiTheme="majorHAnsi" w:hAnsiTheme="majorHAnsi" w:cstheme="majorHAnsi"/>
-          <w:lang w:val="es-ES"/>
-        </w:rPr>
-        <w:t>e Política está rigiendo desde 22</w:t>
-      </w:r>
-      <w:r>
-        <w:rPr>
-          <w:rFonts w:asciiTheme="majorHAnsi" w:hAnsiTheme="majorHAnsi" w:cstheme="majorHAnsi"/>
-          <w:lang w:val="es-ES"/>
-        </w:rPr>
-        <w:t xml:space="preserve"> de </w:t>
-      </w:r>
-      <w:r>
-        <w:rPr>
-          <w:rFonts w:asciiTheme="majorHAnsi" w:hAnsiTheme="majorHAnsi" w:cstheme="majorHAnsi"/>
-          <w:lang w:val="es-ES"/>
-        </w:rPr>
-        <w:t>abril</w:t>
-      </w:r>
-      <w:r>
-        <w:rPr>
-          <w:rFonts w:asciiTheme="majorHAnsi" w:hAnsiTheme="majorHAnsi" w:cstheme="majorHAnsi"/>
-          <w:lang w:val="es-ES"/>
-        </w:rPr>
-        <w:t xml:space="preserve"> de </w:t>
-      </w:r>
-      <w:r>
-        <w:rPr>
-          <w:rFonts w:asciiTheme="majorHAnsi" w:hAnsiTheme="majorHAnsi" w:cstheme="majorHAnsi"/>
-          <w:lang w:val="es-ES"/>
-        </w:rPr>
-        <w:t>2022.</w:t>
+      <w:bookmarkEnd w:id="6"/>
+    </w:p>
+    <w:p>
+      <w:pPr>
+        <w:rPr>
+          <w:rFonts w:asciiTheme="majorHAnsi" w:hAnsiTheme="majorHAnsi" w:cstheme="majorHAnsi"/>
+          <w:lang w:val="es-ES"/>
+        </w:rPr>
+      </w:pPr>
+      <w:r>
+        <w:rPr>
+          <w:rFonts w:asciiTheme="majorHAnsi" w:hAnsiTheme="majorHAnsi" w:cstheme="majorHAnsi"/>
+          <w:lang w:val="es-ES"/>
+        </w:rPr>
+        <w:t>ARTÍCULO 25. El Administrador de las Bases de Datos (Gobierno de Datos) es el área encargada para cumplir con función de protección de Datos Personales. El Administrador de las Bases de Datos, dará trámite a las solicitudes de los Titulares, para el ejercicio de los derechos de acceso, consulta, rectificación, actualización, supresión y revocatoria a que se refiere la Ley 1581 de 2012. Lo anterior, de ser necesario, se hará con el apoyo del área de SERVICIO AL CLIENTE.</w:t>
+      </w:r>
+    </w:p>
+    <w:p>
+      <w:pPr>
+        <w:rPr>
+          <w:rFonts w:asciiTheme="majorHAnsi" w:hAnsiTheme="majorHAnsi" w:cstheme="majorHAnsi"/>
+          <w:lang w:val="es-ES"/>
+        </w:rPr>
+      </w:pPr>
+      <w:r>
+        <w:rPr>
+          <w:rFonts w:asciiTheme="majorHAnsi" w:hAnsiTheme="majorHAnsi" w:cstheme="majorHAnsi"/>
+          <w:lang w:val="es-ES"/>
+        </w:rPr>
+        <w:t>ARTÍCULO 26. VIGENCIA. La presente Política está rigiendo desde 22 de abril de 2022.</w:t>
       </w:r>
     </w:p>
     <w:p>
@@ -10527,7 +9274,7 @@
 </file>
 
 <file path=customXml/itemProps1.xml><?xml version="1.0" encoding="utf-8"?>
-<ds:datastoreItem xmlns:ds="http://schemas.openxmlformats.org/officeDocument/2006/customXml" ds:itemID="{93298A0A-268A-458E-AE06-19C22D77FF7A}">
+<ds:datastoreItem xmlns:ds="http://schemas.openxmlformats.org/officeDocument/2006/customXml" ds:itemID="{ACC8B2B6-52AD-49CF-B6BD-4C070A283D69}">
   <ds:schemaRefs>
     <ds:schemaRef ds:uri="http://schemas.openxmlformats.org/officeDocument/2006/bibliography"/>
   </ds:schemaRefs>

</xml_diff>